<commit_message>
Agregado Diagrama de Clases y de paquetes en el DD
</commit_message>
<xml_diff>
--- a/Empresa CaX/PROY_SisCoTe/Documentacion/Diseño/SisCoTe _DD.docx
+++ b/Empresa CaX/PROY_SisCoTe/Documentacion/Diseño/SisCoTe _DD.docx
@@ -1,6 +1,6 @@
 
 <file path=word/document.xml><?xml version="1.0" encoding="utf-8"?>
-<w:document xmlns:ve="http://schemas.openxmlformats.org/markup-compatibility/2006" xmlns:o="urn:schemas-microsoft-com:office:office" xmlns:r="http://schemas.openxmlformats.org/officeDocument/2006/relationships" xmlns:m="http://schemas.openxmlformats.org/officeDocument/2006/math" xmlns:v="urn:schemas-microsoft-com:vml" xmlns:wp="http://schemas.openxmlformats.org/drawingml/2006/wordprocessingDrawing" xmlns:w10="urn:schemas-microsoft-com:office:word" xmlns:w="http://schemas.openxmlformats.org/wordprocessingml/2006/main" xmlns:wne="http://schemas.microsoft.com/office/word/2006/wordml">
+<w:document xmlns:wpc="http://schemas.microsoft.com/office/word/2010/wordprocessingCanvas" xmlns:mc="http://schemas.openxmlformats.org/markup-compatibility/2006" xmlns:o="urn:schemas-microsoft-com:office:office" xmlns:r="http://schemas.openxmlformats.org/officeDocument/2006/relationships" xmlns:m="http://schemas.openxmlformats.org/officeDocument/2006/math" xmlns:v="urn:schemas-microsoft-com:vml" xmlns:wp14="http://schemas.microsoft.com/office/word/2010/wordprocessingDrawing" xmlns:wp="http://schemas.openxmlformats.org/drawingml/2006/wordprocessingDrawing" xmlns:w10="urn:schemas-microsoft-com:office:word" xmlns:w="http://schemas.openxmlformats.org/wordprocessingml/2006/main" xmlns:w14="http://schemas.microsoft.com/office/word/2010/wordml" xmlns:wpg="http://schemas.microsoft.com/office/word/2010/wordprocessingGroup" xmlns:wpi="http://schemas.microsoft.com/office/word/2010/wordprocessingInk" xmlns:wne="http://schemas.microsoft.com/office/word/2006/wordml" xmlns:wps="http://schemas.microsoft.com/office/word/2010/wordprocessingShape" mc:Ignorable="w14 wp14">
   <w:body>
     <w:p>
       <w:pPr>
@@ -23,8 +23,17 @@
           <w:rFonts w:asciiTheme="minorHAnsi" w:hAnsiTheme="minorHAnsi"/>
           <w:lang w:val="es-ES"/>
         </w:rPr>
-        <w:t>royecto SisCoTe</w:t>
-      </w:r>
+        <w:t xml:space="preserve">royecto </w:t>
+      </w:r>
+      <w:proofErr w:type="spellStart"/>
+      <w:r>
+        <w:rPr>
+          <w:rFonts w:asciiTheme="minorHAnsi" w:hAnsiTheme="minorHAnsi"/>
+          <w:lang w:val="es-ES"/>
+        </w:rPr>
+        <w:t>SisCoTe</w:t>
+      </w:r>
+      <w:proofErr w:type="spellEnd"/>
     </w:p>
     <w:p>
       <w:pPr>
@@ -374,7 +383,7 @@
           <w:lang w:val="es-ES"/>
         </w:rPr>
         <w:sectPr>
-          <w:footerReference w:type="even" r:id="rId8"/>
+          <w:footerReference w:type="even" r:id="rId9"/>
           <w:pgSz w:w="11907" w:h="16840" w:code="9"/>
           <w:pgMar w:top="1418" w:right="1418" w:bottom="1418" w:left="1701" w:header="720" w:footer="720" w:gutter="0"/>
           <w:cols w:space="720"/>
@@ -389,13 +398,29 @@
           <w:rFonts w:asciiTheme="majorHAnsi" w:hAnsiTheme="majorHAnsi"/>
         </w:rPr>
       </w:pPr>
+      <w:proofErr w:type="spellStart"/>
       <w:r>
         <w:rPr>
           <w:rFonts w:asciiTheme="majorHAnsi" w:hAnsiTheme="majorHAnsi"/>
         </w:rPr>
         <w:lastRenderedPageBreak/>
-        <w:t>Historial de Versiones</w:t>
-      </w:r>
+        <w:t>Historial</w:t>
+      </w:r>
+      <w:proofErr w:type="spellEnd"/>
+      <w:r>
+        <w:rPr>
+          <w:rFonts w:asciiTheme="majorHAnsi" w:hAnsiTheme="majorHAnsi"/>
+        </w:rPr>
+        <w:t xml:space="preserve"> de </w:t>
+      </w:r>
+      <w:proofErr w:type="spellStart"/>
+      <w:r>
+        <w:rPr>
+          <w:rFonts w:asciiTheme="majorHAnsi" w:hAnsiTheme="majorHAnsi"/>
+        </w:rPr>
+        <w:t>Versiones</w:t>
+      </w:r>
+      <w:proofErr w:type="spellEnd"/>
     </w:p>
     <w:p/>
     <w:p>
@@ -417,7 +442,7 @@
           <w:insideV w:val="single" w:sz="6" w:space="0" w:color="auto"/>
         </w:tblBorders>
         <w:tblLayout w:type="fixed"/>
-        <w:tblLook w:val="0000"/>
+        <w:tblLook w:val="0000" w:firstRow="0" w:lastRow="0" w:firstColumn="0" w:lastColumn="0" w:noHBand="0" w:noVBand="0"/>
       </w:tblPr>
       <w:tblGrid>
         <w:gridCol w:w="2304"/>
@@ -592,12 +617,28 @@
                 <w:rFonts w:asciiTheme="majorHAnsi" w:hAnsiTheme="majorHAnsi"/>
               </w:rPr>
             </w:pPr>
+            <w:proofErr w:type="spellStart"/>
             <w:r>
               <w:rPr>
                 <w:rFonts w:asciiTheme="majorHAnsi" w:hAnsiTheme="majorHAnsi"/>
               </w:rPr>
-              <w:t>Liliana Ramírez</w:t>
+              <w:t>Liliana</w:t>
             </w:r>
+            <w:proofErr w:type="spellEnd"/>
+            <w:r>
+              <w:rPr>
+                <w:rFonts w:asciiTheme="majorHAnsi" w:hAnsiTheme="majorHAnsi"/>
+              </w:rPr>
+              <w:t xml:space="preserve"> </w:t>
+            </w:r>
+            <w:proofErr w:type="spellStart"/>
+            <w:r>
+              <w:rPr>
+                <w:rFonts w:asciiTheme="majorHAnsi" w:hAnsiTheme="majorHAnsi"/>
+              </w:rPr>
+              <w:t>Ramírez</w:t>
+            </w:r>
+            <w:proofErr w:type="spellEnd"/>
           </w:p>
         </w:tc>
       </w:tr>
@@ -865,22 +906,36 @@
           <w:lang w:val="es-ES"/>
         </w:rPr>
       </w:pPr>
-      <w:fldSimple w:instr=" TITLE  \* MERGEFORMAT ">
-        <w:r>
-          <w:rPr>
-            <w:rFonts w:asciiTheme="minorHAnsi" w:hAnsiTheme="minorHAnsi"/>
-            <w:lang w:val="es-ES"/>
-          </w:rPr>
-          <w:t xml:space="preserve">DOCUMENTO DE </w:t>
-        </w:r>
-        <w:r>
-          <w:rPr>
-            <w:rFonts w:asciiTheme="minorHAnsi" w:hAnsiTheme="minorHAnsi"/>
-            <w:lang w:val="es-ES"/>
-          </w:rPr>
-          <w:t>DISEÑO</w:t>
-        </w:r>
-      </w:fldSimple>
+      <w:r>
+        <w:fldChar w:fldCharType="begin"/>
+      </w:r>
+      <w:r>
+        <w:instrText xml:space="preserve"> TITLE  \* MERGEFORMAT </w:instrText>
+      </w:r>
+      <w:r>
+        <w:fldChar w:fldCharType="separate"/>
+      </w:r>
+      <w:r>
+        <w:rPr>
+          <w:rFonts w:asciiTheme="minorHAnsi" w:hAnsiTheme="minorHAnsi"/>
+          <w:lang w:val="es-ES"/>
+        </w:rPr>
+        <w:t xml:space="preserve">DOCUMENTO DE </w:t>
+      </w:r>
+      <w:r>
+        <w:rPr>
+          <w:rFonts w:asciiTheme="minorHAnsi" w:hAnsiTheme="minorHAnsi"/>
+          <w:lang w:val="es-ES"/>
+        </w:rPr>
+        <w:t>DISEÑO</w:t>
+      </w:r>
+      <w:r>
+        <w:rPr>
+          <w:rFonts w:asciiTheme="minorHAnsi" w:hAnsiTheme="minorHAnsi"/>
+          <w:lang w:val="es-ES"/>
+        </w:rPr>
+        <w:fldChar w:fldCharType="end"/>
+      </w:r>
     </w:p>
     <w:p>
       <w:pPr>
@@ -890,11 +945,19 @@
         </w:rPr>
       </w:pPr>
       <w:bookmarkStart w:id="0" w:name="_Toc390194453"/>
-      <w:r>
-        <w:rPr>
-          <w:rFonts w:asciiTheme="majorHAnsi" w:hAnsiTheme="majorHAnsi"/>
-        </w:rPr>
-        <w:t>Introducción:</w:t>
+      <w:proofErr w:type="spellStart"/>
+      <w:r>
+        <w:rPr>
+          <w:rFonts w:asciiTheme="majorHAnsi" w:hAnsiTheme="majorHAnsi"/>
+        </w:rPr>
+        <w:t>Introducción</w:t>
+      </w:r>
+      <w:proofErr w:type="spellEnd"/>
+      <w:r>
+        <w:rPr>
+          <w:rFonts w:asciiTheme="majorHAnsi" w:hAnsiTheme="majorHAnsi"/>
+        </w:rPr>
+        <w:t>:</w:t>
       </w:r>
       <w:bookmarkEnd w:id="0"/>
     </w:p>
@@ -967,7 +1030,55 @@
           <w:rFonts w:asciiTheme="majorHAnsi" w:hAnsiTheme="majorHAnsi"/>
           <w:lang w:val="es-PE"/>
         </w:rPr>
-        <w:t xml:space="preserve"> Rational Unified Process (RUP). </w:t>
+        <w:t xml:space="preserve"> </w:t>
+      </w:r>
+      <w:proofErr w:type="spellStart"/>
+      <w:r>
+        <w:rPr>
+          <w:rFonts w:asciiTheme="majorHAnsi" w:hAnsiTheme="majorHAnsi"/>
+          <w:lang w:val="es-PE"/>
+        </w:rPr>
+        <w:t>Rational</w:t>
+      </w:r>
+      <w:proofErr w:type="spellEnd"/>
+      <w:r>
+        <w:rPr>
+          <w:rFonts w:asciiTheme="majorHAnsi" w:hAnsiTheme="majorHAnsi"/>
+          <w:lang w:val="es-PE"/>
+        </w:rPr>
+        <w:t xml:space="preserve"> </w:t>
+      </w:r>
+      <w:proofErr w:type="spellStart"/>
+      <w:r>
+        <w:rPr>
+          <w:rFonts w:asciiTheme="majorHAnsi" w:hAnsiTheme="majorHAnsi"/>
+          <w:lang w:val="es-PE"/>
+        </w:rPr>
+        <w:t>Unified</w:t>
+      </w:r>
+      <w:proofErr w:type="spellEnd"/>
+      <w:r>
+        <w:rPr>
+          <w:rFonts w:asciiTheme="majorHAnsi" w:hAnsiTheme="majorHAnsi"/>
+          <w:lang w:val="es-PE"/>
+        </w:rPr>
+        <w:t xml:space="preserve"> </w:t>
+      </w:r>
+      <w:proofErr w:type="spellStart"/>
+      <w:r>
+        <w:rPr>
+          <w:rFonts w:asciiTheme="majorHAnsi" w:hAnsiTheme="majorHAnsi"/>
+          <w:lang w:val="es-PE"/>
+        </w:rPr>
+        <w:t>Process</w:t>
+      </w:r>
+      <w:proofErr w:type="spellEnd"/>
+      <w:r>
+        <w:rPr>
+          <w:rFonts w:asciiTheme="majorHAnsi" w:hAnsiTheme="majorHAnsi"/>
+          <w:lang w:val="es-PE"/>
+        </w:rPr>
+        <w:t xml:space="preserve"> (RUP). </w:t>
       </w:r>
       <w:r>
         <w:rPr>
@@ -1112,7 +1223,55 @@
           <w:rFonts w:asciiTheme="majorHAnsi" w:hAnsiTheme="majorHAnsi"/>
           <w:lang w:val="es-PE"/>
         </w:rPr>
-        <w:t>RUP: Siglas de la metodología de desarrollo de software Rational Unified Process.</w:t>
+        <w:t xml:space="preserve">RUP: Siglas de la metodología de desarrollo de software </w:t>
+      </w:r>
+      <w:proofErr w:type="spellStart"/>
+      <w:r>
+        <w:rPr>
+          <w:rFonts w:asciiTheme="majorHAnsi" w:hAnsiTheme="majorHAnsi"/>
+          <w:lang w:val="es-PE"/>
+        </w:rPr>
+        <w:t>Rational</w:t>
+      </w:r>
+      <w:proofErr w:type="spellEnd"/>
+      <w:r>
+        <w:rPr>
+          <w:rFonts w:asciiTheme="majorHAnsi" w:hAnsiTheme="majorHAnsi"/>
+          <w:lang w:val="es-PE"/>
+        </w:rPr>
+        <w:t xml:space="preserve"> </w:t>
+      </w:r>
+      <w:proofErr w:type="spellStart"/>
+      <w:r>
+        <w:rPr>
+          <w:rFonts w:asciiTheme="majorHAnsi" w:hAnsiTheme="majorHAnsi"/>
+          <w:lang w:val="es-PE"/>
+        </w:rPr>
+        <w:t>Unified</w:t>
+      </w:r>
+      <w:proofErr w:type="spellEnd"/>
+      <w:r>
+        <w:rPr>
+          <w:rFonts w:asciiTheme="majorHAnsi" w:hAnsiTheme="majorHAnsi"/>
+          <w:lang w:val="es-PE"/>
+        </w:rPr>
+        <w:t xml:space="preserve"> </w:t>
+      </w:r>
+      <w:proofErr w:type="spellStart"/>
+      <w:r>
+        <w:rPr>
+          <w:rFonts w:asciiTheme="majorHAnsi" w:hAnsiTheme="majorHAnsi"/>
+          <w:lang w:val="es-PE"/>
+        </w:rPr>
+        <w:t>Process</w:t>
+      </w:r>
+      <w:proofErr w:type="spellEnd"/>
+      <w:r>
+        <w:rPr>
+          <w:rFonts w:asciiTheme="majorHAnsi" w:hAnsiTheme="majorHAnsi"/>
+          <w:lang w:val="es-PE"/>
+        </w:rPr>
+        <w:t>.</w:t>
       </w:r>
     </w:p>
     <w:p>
@@ -1142,6 +1301,7 @@
         <w:ind w:left="720"/>
         <w:rPr>
           <w:rFonts w:asciiTheme="majorHAnsi" w:hAnsiTheme="majorHAnsi"/>
+          <w:lang w:val="es-ES"/>
         </w:rPr>
       </w:pPr>
       <w:bookmarkStart w:id="3" w:name="_Toc390194456"/>
@@ -1157,6 +1317,7 @@
           <w:rFonts w:asciiTheme="majorHAnsi" w:hAnsiTheme="majorHAnsi"/>
         </w:rPr>
       </w:pPr>
+      <w:proofErr w:type="spellStart"/>
       <w:r>
         <w:rPr>
           <w:rFonts w:asciiTheme="majorHAnsi" w:hAnsiTheme="majorHAnsi"/>
@@ -1164,6 +1325,7 @@
         <w:t>Referencias</w:t>
       </w:r>
       <w:bookmarkEnd w:id="3"/>
+      <w:proofErr w:type="spellEnd"/>
     </w:p>
     <w:p>
       <w:pPr>
@@ -1173,12 +1335,28 @@
           <w:lang w:val="es-ES_tradnl"/>
         </w:rPr>
       </w:pPr>
-      <w:r>
-        <w:rPr>
-          <w:rFonts w:asciiTheme="majorHAnsi" w:hAnsiTheme="majorHAnsi"/>
-        </w:rPr>
-        <w:t>Documento de Análisis</w:t>
-      </w:r>
+      <w:proofErr w:type="spellStart"/>
+      <w:r>
+        <w:rPr>
+          <w:rFonts w:asciiTheme="majorHAnsi" w:hAnsiTheme="majorHAnsi"/>
+        </w:rPr>
+        <w:t>Documento</w:t>
+      </w:r>
+      <w:proofErr w:type="spellEnd"/>
+      <w:r>
+        <w:rPr>
+          <w:rFonts w:asciiTheme="majorHAnsi" w:hAnsiTheme="majorHAnsi"/>
+        </w:rPr>
+        <w:t xml:space="preserve"> de </w:t>
+      </w:r>
+      <w:proofErr w:type="spellStart"/>
+      <w:r>
+        <w:rPr>
+          <w:rFonts w:asciiTheme="majorHAnsi" w:hAnsiTheme="majorHAnsi"/>
+        </w:rPr>
+        <w:t>Análisis</w:t>
+      </w:r>
+      <w:proofErr w:type="spellEnd"/>
     </w:p>
     <w:p>
       <w:pPr>
@@ -1188,13 +1366,44 @@
         </w:rPr>
       </w:pPr>
       <w:bookmarkStart w:id="4" w:name="_Toc390194457"/>
-      <w:r>
-        <w:rPr>
-          <w:rFonts w:asciiTheme="majorHAnsi" w:hAnsiTheme="majorHAnsi"/>
-        </w:rPr>
-        <w:t>Diagrama de Paquetes de Diseño</w:t>
+      <w:proofErr w:type="spellStart"/>
+      <w:r>
+        <w:rPr>
+          <w:rFonts w:asciiTheme="majorHAnsi" w:hAnsiTheme="majorHAnsi"/>
+        </w:rPr>
+        <w:lastRenderedPageBreak/>
+        <w:t>Diagrama</w:t>
+      </w:r>
+      <w:proofErr w:type="spellEnd"/>
+      <w:r>
+        <w:rPr>
+          <w:rFonts w:asciiTheme="majorHAnsi" w:hAnsiTheme="majorHAnsi"/>
+        </w:rPr>
+        <w:t xml:space="preserve"> de </w:t>
+      </w:r>
+      <w:proofErr w:type="spellStart"/>
+      <w:r>
+        <w:rPr>
+          <w:rFonts w:asciiTheme="majorHAnsi" w:hAnsiTheme="majorHAnsi"/>
+        </w:rPr>
+        <w:t>Paquetes</w:t>
+      </w:r>
+      <w:proofErr w:type="spellEnd"/>
+      <w:r>
+        <w:rPr>
+          <w:rFonts w:asciiTheme="majorHAnsi" w:hAnsiTheme="majorHAnsi"/>
+        </w:rPr>
+        <w:t xml:space="preserve"> de </w:t>
+      </w:r>
+      <w:proofErr w:type="spellStart"/>
+      <w:r>
+        <w:rPr>
+          <w:rFonts w:asciiTheme="majorHAnsi" w:hAnsiTheme="majorHAnsi"/>
+        </w:rPr>
+        <w:t>Diseño</w:t>
       </w:r>
       <w:bookmarkEnd w:id="4"/>
+      <w:proofErr w:type="spellEnd"/>
     </w:p>
     <w:p>
       <w:pPr>
@@ -1210,6 +1419,61 @@
           <w:lang w:val="es-ES"/>
         </w:rPr>
       </w:pPr>
+      <w:r>
+        <w:rPr>
+          <w:rFonts w:asciiTheme="minorHAnsi" w:hAnsiTheme="minorHAnsi"/>
+          <w:noProof/>
+          <w:lang w:val="es-ES" w:eastAsia="es-ES"/>
+        </w:rPr>
+        <w:drawing>
+          <wp:inline distT="0" distB="0" distL="0" distR="0">
+            <wp:extent cx="3546475" cy="2027555"/>
+            <wp:effectExtent l="0" t="0" r="0" b="0"/>
+            <wp:docPr id="1" name="Imagen 1" descr="E:\Users\Akira\Desktop\Main.png"/>
+            <wp:cNvGraphicFramePr>
+              <a:graphicFrameLocks xmlns:a="http://schemas.openxmlformats.org/drawingml/2006/main" noChangeAspect="1"/>
+            </wp:cNvGraphicFramePr>
+            <a:graphic xmlns:a="http://schemas.openxmlformats.org/drawingml/2006/main">
+              <a:graphicData uri="http://schemas.openxmlformats.org/drawingml/2006/picture">
+                <pic:pic xmlns:pic="http://schemas.openxmlformats.org/drawingml/2006/picture">
+                  <pic:nvPicPr>
+                    <pic:cNvPr id="0" name="Picture 1" descr="E:\Users\Akira\Desktop\Main.png"/>
+                    <pic:cNvPicPr>
+                      <a:picLocks noChangeAspect="1" noChangeArrowheads="1"/>
+                    </pic:cNvPicPr>
+                  </pic:nvPicPr>
+                  <pic:blipFill>
+                    <a:blip r:embed="rId10">
+                      <a:extLst>
+                        <a:ext uri="{28A0092B-C50C-407E-A947-70E740481C1C}">
+                          <a14:useLocalDpi xmlns:a14="http://schemas.microsoft.com/office/drawing/2010/main" val="0"/>
+                        </a:ext>
+                      </a:extLst>
+                    </a:blip>
+                    <a:srcRect/>
+                    <a:stretch>
+                      <a:fillRect/>
+                    </a:stretch>
+                  </pic:blipFill>
+                  <pic:spPr bwMode="auto">
+                    <a:xfrm>
+                      <a:off x="0" y="0"/>
+                      <a:ext cx="3546475" cy="2027555"/>
+                    </a:xfrm>
+                    <a:prstGeom prst="rect">
+                      <a:avLst/>
+                    </a:prstGeom>
+                    <a:noFill/>
+                    <a:ln>
+                      <a:noFill/>
+                    </a:ln>
+                  </pic:spPr>
+                </pic:pic>
+              </a:graphicData>
+            </a:graphic>
+          </wp:inline>
+        </w:drawing>
+      </w:r>
     </w:p>
     <w:p>
       <w:pPr>
@@ -1219,20 +1483,92 @@
         </w:rPr>
       </w:pPr>
       <w:bookmarkStart w:id="5" w:name="_Toc390194458"/>
-      <w:r>
-        <w:rPr>
-          <w:rFonts w:asciiTheme="majorHAnsi" w:hAnsiTheme="majorHAnsi"/>
-        </w:rPr>
-        <w:t>Diagrama de Clases</w:t>
+      <w:proofErr w:type="spellStart"/>
+      <w:r>
+        <w:rPr>
+          <w:rFonts w:asciiTheme="majorHAnsi" w:hAnsiTheme="majorHAnsi"/>
+        </w:rPr>
+        <w:t>Diagrama</w:t>
+      </w:r>
+      <w:proofErr w:type="spellEnd"/>
+      <w:r>
+        <w:rPr>
+          <w:rFonts w:asciiTheme="majorHAnsi" w:hAnsiTheme="majorHAnsi"/>
+        </w:rPr>
+        <w:t xml:space="preserve"> de </w:t>
+      </w:r>
+      <w:proofErr w:type="spellStart"/>
+      <w:r>
+        <w:rPr>
+          <w:rFonts w:asciiTheme="majorHAnsi" w:hAnsiTheme="majorHAnsi"/>
+        </w:rPr>
+        <w:t>Clases</w:t>
       </w:r>
       <w:bookmarkEnd w:id="5"/>
-    </w:p>
-    <w:p>
-      <w:pPr>
-        <w:rPr>
-          <w:lang w:val="es-ES"/>
-        </w:rPr>
-      </w:pPr>
+      <w:proofErr w:type="spellEnd"/>
+    </w:p>
+    <w:p>
+      <w:pPr>
+        <w:rPr>
+          <w:lang w:val="es-ES"/>
+        </w:rPr>
+      </w:pPr>
+      <w:r>
+        <w:rPr>
+          <w:noProof/>
+          <w:lang w:val="es-ES" w:eastAsia="es-ES"/>
+        </w:rPr>
+        <w:drawing>
+          <wp:inline distT="0" distB="0" distL="0" distR="0">
+            <wp:extent cx="3148717" cy="3780837"/>
+            <wp:effectExtent l="0" t="0" r="0" b="0"/>
+            <wp:docPr id="3" name="Imagen 3" descr="E:\Users\Akira\Desktop\GDC\Main.png"/>
+            <wp:cNvGraphicFramePr>
+              <a:graphicFrameLocks xmlns:a="http://schemas.openxmlformats.org/drawingml/2006/main" noChangeAspect="1"/>
+            </wp:cNvGraphicFramePr>
+            <a:graphic xmlns:a="http://schemas.openxmlformats.org/drawingml/2006/main">
+              <a:graphicData uri="http://schemas.openxmlformats.org/drawingml/2006/picture">
+                <pic:pic xmlns:pic="http://schemas.openxmlformats.org/drawingml/2006/picture">
+                  <pic:nvPicPr>
+                    <pic:cNvPr id="0" name="Picture 3" descr="E:\Users\Akira\Desktop\GDC\Main.png"/>
+                    <pic:cNvPicPr>
+                      <a:picLocks noChangeAspect="1" noChangeArrowheads="1"/>
+                    </pic:cNvPicPr>
+                  </pic:nvPicPr>
+                  <pic:blipFill>
+                    <a:blip r:embed="rId11">
+                      <a:extLst>
+                        <a:ext uri="{28A0092B-C50C-407E-A947-70E740481C1C}">
+                          <a14:useLocalDpi xmlns:a14="http://schemas.microsoft.com/office/drawing/2010/main" val="0"/>
+                        </a:ext>
+                      </a:extLst>
+                    </a:blip>
+                    <a:srcRect/>
+                    <a:stretch>
+                      <a:fillRect/>
+                    </a:stretch>
+                  </pic:blipFill>
+                  <pic:spPr bwMode="auto">
+                    <a:xfrm>
+                      <a:off x="0" y="0"/>
+                      <a:ext cx="3149214" cy="3781434"/>
+                    </a:xfrm>
+                    <a:prstGeom prst="rect">
+                      <a:avLst/>
+                    </a:prstGeom>
+                    <a:noFill/>
+                    <a:ln>
+                      <a:noFill/>
+                    </a:ln>
+                  </pic:spPr>
+                </pic:pic>
+              </a:graphicData>
+            </a:graphic>
+          </wp:inline>
+        </w:drawing>
+      </w:r>
+      <w:bookmarkStart w:id="6" w:name="_GoBack"/>
+      <w:bookmarkEnd w:id="6"/>
     </w:p>
     <w:p>
       <w:pPr>
@@ -1242,7 +1578,7 @@
           <w:lang w:val="es-PE"/>
         </w:rPr>
       </w:pPr>
-      <w:bookmarkStart w:id="6" w:name="_Toc390194459"/>
+      <w:bookmarkStart w:id="7" w:name="_Toc390194459"/>
       <w:r>
         <w:rPr>
           <w:rFonts w:asciiTheme="majorHAnsi" w:hAnsiTheme="majorHAnsi"/>
@@ -1250,7 +1586,7 @@
         </w:rPr>
         <w:t>Modelado de la Base de Datos</w:t>
       </w:r>
-      <w:bookmarkEnd w:id="6"/>
+      <w:bookmarkEnd w:id="7"/>
     </w:p>
     <w:p>
       <w:pPr>
@@ -1270,20 +1606,36 @@
           <w:rFonts w:asciiTheme="majorHAnsi" w:hAnsiTheme="majorHAnsi"/>
         </w:rPr>
       </w:pPr>
-      <w:bookmarkStart w:id="7" w:name="_Toc390194460"/>
+      <w:bookmarkStart w:id="8" w:name="_Toc390194460"/>
       <w:r>
         <w:rPr>
           <w:rFonts w:asciiTheme="majorHAnsi" w:hAnsiTheme="majorHAnsi"/>
         </w:rPr>
         <w:t xml:space="preserve">4.1. </w:t>
       </w:r>
-      <w:r>
-        <w:rPr>
-          <w:rFonts w:asciiTheme="majorHAnsi" w:hAnsiTheme="majorHAnsi"/>
-        </w:rPr>
-        <w:t>Diseño Físico</w:t>
-      </w:r>
-      <w:bookmarkEnd w:id="7"/>
+      <w:proofErr w:type="spellStart"/>
+      <w:r>
+        <w:rPr>
+          <w:rFonts w:asciiTheme="majorHAnsi" w:hAnsiTheme="majorHAnsi"/>
+        </w:rPr>
+        <w:t>Diseño</w:t>
+      </w:r>
+      <w:proofErr w:type="spellEnd"/>
+      <w:r>
+        <w:rPr>
+          <w:rFonts w:asciiTheme="majorHAnsi" w:hAnsiTheme="majorHAnsi"/>
+        </w:rPr>
+        <w:t xml:space="preserve"> </w:t>
+      </w:r>
+      <w:proofErr w:type="spellStart"/>
+      <w:r>
+        <w:rPr>
+          <w:rFonts w:asciiTheme="majorHAnsi" w:hAnsiTheme="majorHAnsi"/>
+        </w:rPr>
+        <w:t>Físico</w:t>
+      </w:r>
+      <w:bookmarkEnd w:id="8"/>
+      <w:proofErr w:type="spellEnd"/>
     </w:p>
     <w:p>
       <w:pPr>
@@ -1292,20 +1644,36 @@
           <w:rFonts w:asciiTheme="majorHAnsi" w:hAnsiTheme="majorHAnsi"/>
         </w:rPr>
       </w:pPr>
-      <w:bookmarkStart w:id="8" w:name="_Toc390194461"/>
+      <w:bookmarkStart w:id="9" w:name="_Toc390194461"/>
       <w:r>
         <w:rPr>
           <w:rFonts w:asciiTheme="majorHAnsi" w:hAnsiTheme="majorHAnsi"/>
         </w:rPr>
         <w:t xml:space="preserve">4.2. </w:t>
       </w:r>
-      <w:r>
-        <w:rPr>
-          <w:rFonts w:asciiTheme="majorHAnsi" w:hAnsiTheme="majorHAnsi"/>
-        </w:rPr>
-        <w:t>Diccionario de Datos</w:t>
-      </w:r>
-      <w:bookmarkEnd w:id="8"/>
+      <w:proofErr w:type="spellStart"/>
+      <w:r>
+        <w:rPr>
+          <w:rFonts w:asciiTheme="majorHAnsi" w:hAnsiTheme="majorHAnsi"/>
+        </w:rPr>
+        <w:t>Diccionario</w:t>
+      </w:r>
+      <w:proofErr w:type="spellEnd"/>
+      <w:r>
+        <w:rPr>
+          <w:rFonts w:asciiTheme="majorHAnsi" w:hAnsiTheme="majorHAnsi"/>
+        </w:rPr>
+        <w:t xml:space="preserve"> de </w:t>
+      </w:r>
+      <w:proofErr w:type="spellStart"/>
+      <w:r>
+        <w:rPr>
+          <w:rFonts w:asciiTheme="majorHAnsi" w:hAnsiTheme="majorHAnsi"/>
+        </w:rPr>
+        <w:t>Datos</w:t>
+      </w:r>
+      <w:bookmarkEnd w:id="9"/>
+      <w:proofErr w:type="spellEnd"/>
     </w:p>
     <w:p/>
     <w:p>
@@ -1315,14 +1683,30 @@
           <w:rFonts w:asciiTheme="majorHAnsi" w:hAnsiTheme="majorHAnsi"/>
         </w:rPr>
       </w:pPr>
-      <w:bookmarkStart w:id="9" w:name="_Toc390194462"/>
-      <w:r>
-        <w:rPr>
-          <w:rFonts w:asciiTheme="majorHAnsi" w:hAnsiTheme="majorHAnsi"/>
-        </w:rPr>
-        <w:t>Diseño de Pantallas</w:t>
-      </w:r>
-      <w:bookmarkEnd w:id="9"/>
+      <w:bookmarkStart w:id="10" w:name="_Toc390194462"/>
+      <w:proofErr w:type="spellStart"/>
+      <w:r>
+        <w:rPr>
+          <w:rFonts w:asciiTheme="majorHAnsi" w:hAnsiTheme="majorHAnsi"/>
+        </w:rPr>
+        <w:t>Diseño</w:t>
+      </w:r>
+      <w:proofErr w:type="spellEnd"/>
+      <w:r>
+        <w:rPr>
+          <w:rFonts w:asciiTheme="majorHAnsi" w:hAnsiTheme="majorHAnsi"/>
+        </w:rPr>
+        <w:t xml:space="preserve"> de </w:t>
+      </w:r>
+      <w:proofErr w:type="spellStart"/>
+      <w:r>
+        <w:rPr>
+          <w:rFonts w:asciiTheme="majorHAnsi" w:hAnsiTheme="majorHAnsi"/>
+        </w:rPr>
+        <w:t>Pantallas</w:t>
+      </w:r>
+      <w:bookmarkEnd w:id="10"/>
+      <w:proofErr w:type="spellEnd"/>
     </w:p>
     <w:p/>
     <w:p>
@@ -1356,83 +1740,84 @@
           <w:b/>
           <w:lang w:val="es-PE"/>
         </w:rPr>
-        <w:t xml:space="preserve">5.2. CU </w:t>
-      </w:r>
-      <w:r>
+        <w:t>5.2. CU Ingresar al sistema</w:t>
+      </w:r>
+    </w:p>
+    <w:p>
+      <w:pPr>
         <w:rPr>
           <w:rFonts w:asciiTheme="majorHAnsi" w:hAnsiTheme="majorHAnsi"/>
           <w:b/>
           <w:lang w:val="es-PE"/>
         </w:rPr>
-        <w:t>Ingresar al sistema</w:t>
-      </w:r>
-    </w:p>
-    <w:p>
-      <w:pPr>
+      </w:pPr>
+      <w:r>
         <w:rPr>
           <w:rFonts w:asciiTheme="majorHAnsi" w:hAnsiTheme="majorHAnsi"/>
           <w:b/>
           <w:lang w:val="es-PE"/>
         </w:rPr>
-      </w:pPr>
-      <w:r>
+        <w:t>5.3. CU Administrar documentos de tesis</w:t>
+      </w:r>
+    </w:p>
+    <w:p>
+      <w:pPr>
         <w:rPr>
           <w:rFonts w:asciiTheme="majorHAnsi" w:hAnsiTheme="majorHAnsi"/>
           <w:b/>
           <w:lang w:val="es-PE"/>
         </w:rPr>
-        <w:t>5.3. CU Administrar documentos de tesis</w:t>
-      </w:r>
-    </w:p>
-    <w:p>
-      <w:pPr>
+      </w:pPr>
+      <w:r>
         <w:rPr>
           <w:rFonts w:asciiTheme="majorHAnsi" w:hAnsiTheme="majorHAnsi"/>
           <w:b/>
           <w:lang w:val="es-PE"/>
         </w:rPr>
-      </w:pPr>
-      <w:r>
+        <w:t>5.4. CU Administrar información de los documentos de tesis</w:t>
+      </w:r>
+    </w:p>
+    <w:p>
+      <w:pPr>
         <w:rPr>
           <w:rFonts w:asciiTheme="majorHAnsi" w:hAnsiTheme="majorHAnsi"/>
           <w:b/>
           <w:lang w:val="es-PE"/>
         </w:rPr>
-        <w:t>5.4. CU Administrar información de los documentos de tesis</w:t>
-      </w:r>
-    </w:p>
-    <w:p>
-      <w:pPr>
+      </w:pPr>
+      <w:r>
         <w:rPr>
           <w:rFonts w:asciiTheme="majorHAnsi" w:hAnsiTheme="majorHAnsi"/>
           <w:b/>
           <w:lang w:val="es-PE"/>
         </w:rPr>
-      </w:pPr>
-      <w:r>
+        <w:t>5.5. CU Buscar tesis por categoría</w:t>
+      </w:r>
+    </w:p>
+    <w:p>
+      <w:pPr>
         <w:rPr>
           <w:rFonts w:asciiTheme="majorHAnsi" w:hAnsiTheme="majorHAnsi"/>
           <w:b/>
           <w:lang w:val="es-PE"/>
         </w:rPr>
-        <w:t>5.5. CU Buscar tesis por categoría</w:t>
-      </w:r>
-    </w:p>
-    <w:p>
-      <w:pPr>
+      </w:pPr>
+      <w:r>
         <w:rPr>
           <w:rFonts w:asciiTheme="majorHAnsi" w:hAnsiTheme="majorHAnsi"/>
           <w:b/>
           <w:lang w:val="es-PE"/>
         </w:rPr>
-      </w:pPr>
+        <w:lastRenderedPageBreak/>
+        <w:t>5.6. C</w:t>
+      </w:r>
       <w:r>
         <w:rPr>
           <w:rFonts w:asciiTheme="majorHAnsi" w:hAnsiTheme="majorHAnsi"/>
           <w:b/>
           <w:lang w:val="es-PE"/>
         </w:rPr>
-        <w:t>5.6. C</w:t>
+        <w:t xml:space="preserve">U </w:t>
       </w:r>
       <w:r>
         <w:rPr>
@@ -1440,14 +1825,6 @@
           <w:b/>
           <w:lang w:val="es-PE"/>
         </w:rPr>
-        <w:t xml:space="preserve">U </w:t>
-      </w:r>
-      <w:r>
-        <w:rPr>
-          <w:rFonts w:asciiTheme="majorHAnsi" w:hAnsiTheme="majorHAnsi"/>
-          <w:b/>
-          <w:lang w:val="es-PE"/>
-        </w:rPr>
         <w:t>Administrar cuentas</w:t>
       </w:r>
     </w:p>
@@ -1473,10 +1850,10 @@
       </w:pPr>
     </w:p>
     <w:sectPr>
-      <w:headerReference w:type="default" r:id="rId9"/>
-      <w:footerReference w:type="default" r:id="rId10"/>
-      <w:headerReference w:type="first" r:id="rId11"/>
-      <w:footerReference w:type="first" r:id="rId12"/>
+      <w:headerReference w:type="default" r:id="rId12"/>
+      <w:footerReference w:type="default" r:id="rId13"/>
+      <w:headerReference w:type="first" r:id="rId14"/>
+      <w:footerReference w:type="first" r:id="rId15"/>
       <w:pgSz w:w="11907" w:h="16840" w:code="9"/>
       <w:pgMar w:top="1418" w:right="1418" w:bottom="1418" w:left="1701" w:header="720" w:footer="720" w:gutter="0"/>
       <w:cols w:space="720"/>
@@ -1487,7 +1864,7 @@
 </file>
 
 <file path=word/endnotes.xml><?xml version="1.0" encoding="utf-8"?>
-<w:endnotes xmlns:ve="http://schemas.openxmlformats.org/markup-compatibility/2006" xmlns:o="urn:schemas-microsoft-com:office:office" xmlns:r="http://schemas.openxmlformats.org/officeDocument/2006/relationships" xmlns:m="http://schemas.openxmlformats.org/officeDocument/2006/math" xmlns:v="urn:schemas-microsoft-com:vml" xmlns:wp="http://schemas.openxmlformats.org/drawingml/2006/wordprocessingDrawing" xmlns:w10="urn:schemas-microsoft-com:office:word" xmlns:w="http://schemas.openxmlformats.org/wordprocessingml/2006/main" xmlns:wne="http://schemas.microsoft.com/office/word/2006/wordml">
+<w:endnotes xmlns:wpc="http://schemas.microsoft.com/office/word/2010/wordprocessingCanvas" xmlns:mc="http://schemas.openxmlformats.org/markup-compatibility/2006" xmlns:o="urn:schemas-microsoft-com:office:office" xmlns:r="http://schemas.openxmlformats.org/officeDocument/2006/relationships" xmlns:m="http://schemas.openxmlformats.org/officeDocument/2006/math" xmlns:v="urn:schemas-microsoft-com:vml" xmlns:wp14="http://schemas.microsoft.com/office/word/2010/wordprocessingDrawing" xmlns:wp="http://schemas.openxmlformats.org/drawingml/2006/wordprocessingDrawing" xmlns:w10="urn:schemas-microsoft-com:office:word" xmlns:w="http://schemas.openxmlformats.org/wordprocessingml/2006/main" xmlns:w14="http://schemas.microsoft.com/office/word/2010/wordml" xmlns:wpg="http://schemas.microsoft.com/office/word/2010/wordprocessingGroup" xmlns:wpi="http://schemas.microsoft.com/office/word/2010/wordprocessingInk" xmlns:wne="http://schemas.microsoft.com/office/word/2006/wordml" xmlns:wps="http://schemas.microsoft.com/office/word/2010/wordprocessingShape" mc:Ignorable="w14 wp14">
   <w:endnote w:type="separator" w:id="-1">
     <w:p>
       <w:r>
@@ -1506,7 +1883,7 @@
 </file>
 
 <file path=word/footer1.xml><?xml version="1.0" encoding="utf-8"?>
-<w:ftr xmlns:ve="http://schemas.openxmlformats.org/markup-compatibility/2006" xmlns:o="urn:schemas-microsoft-com:office:office" xmlns:r="http://schemas.openxmlformats.org/officeDocument/2006/relationships" xmlns:m="http://schemas.openxmlformats.org/officeDocument/2006/math" xmlns:v="urn:schemas-microsoft-com:vml" xmlns:wp="http://schemas.openxmlformats.org/drawingml/2006/wordprocessingDrawing" xmlns:w10="urn:schemas-microsoft-com:office:word" xmlns:w="http://schemas.openxmlformats.org/wordprocessingml/2006/main" xmlns:wne="http://schemas.microsoft.com/office/word/2006/wordml">
+<w:ftr xmlns:wpc="http://schemas.microsoft.com/office/word/2010/wordprocessingCanvas" xmlns:mc="http://schemas.openxmlformats.org/markup-compatibility/2006" xmlns:o="urn:schemas-microsoft-com:office:office" xmlns:r="http://schemas.openxmlformats.org/officeDocument/2006/relationships" xmlns:m="http://schemas.openxmlformats.org/officeDocument/2006/math" xmlns:v="urn:schemas-microsoft-com:vml" xmlns:wp14="http://schemas.microsoft.com/office/word/2010/wordprocessingDrawing" xmlns:wp="http://schemas.openxmlformats.org/drawingml/2006/wordprocessingDrawing" xmlns:w10="urn:schemas-microsoft-com:office:word" xmlns:w="http://schemas.openxmlformats.org/wordprocessingml/2006/main" xmlns:w14="http://schemas.microsoft.com/office/word/2010/wordml" xmlns:wpg="http://schemas.microsoft.com/office/word/2010/wordprocessingGroup" xmlns:wpi="http://schemas.microsoft.com/office/word/2010/wordprocessingInk" xmlns:wne="http://schemas.microsoft.com/office/word/2006/wordml" xmlns:wps="http://schemas.microsoft.com/office/word/2010/wordprocessingShape" mc:Ignorable="w14 wp14">
   <w:p>
     <w:pPr>
       <w:pStyle w:val="Piedepgina"/>
@@ -1557,7 +1934,7 @@
 </file>
 
 <file path=word/footer2.xml><?xml version="1.0" encoding="utf-8"?>
-<w:ftr xmlns:ve="http://schemas.openxmlformats.org/markup-compatibility/2006" xmlns:o="urn:schemas-microsoft-com:office:office" xmlns:r="http://schemas.openxmlformats.org/officeDocument/2006/relationships" xmlns:m="http://schemas.openxmlformats.org/officeDocument/2006/math" xmlns:v="urn:schemas-microsoft-com:vml" xmlns:wp="http://schemas.openxmlformats.org/drawingml/2006/wordprocessingDrawing" xmlns:w10="urn:schemas-microsoft-com:office:word" xmlns:w="http://schemas.openxmlformats.org/wordprocessingml/2006/main" xmlns:wne="http://schemas.microsoft.com/office/word/2006/wordml">
+<w:ftr xmlns:wpc="http://schemas.microsoft.com/office/word/2010/wordprocessingCanvas" xmlns:mc="http://schemas.openxmlformats.org/markup-compatibility/2006" xmlns:o="urn:schemas-microsoft-com:office:office" xmlns:r="http://schemas.openxmlformats.org/officeDocument/2006/relationships" xmlns:m="http://schemas.openxmlformats.org/officeDocument/2006/math" xmlns:v="urn:schemas-microsoft-com:vml" xmlns:wp14="http://schemas.microsoft.com/office/word/2010/wordprocessingDrawing" xmlns:wp="http://schemas.openxmlformats.org/drawingml/2006/wordprocessingDrawing" xmlns:w10="urn:schemas-microsoft-com:office:word" xmlns:w="http://schemas.openxmlformats.org/wordprocessingml/2006/main" xmlns:w14="http://schemas.microsoft.com/office/word/2010/wordml" xmlns:wpg="http://schemas.microsoft.com/office/word/2010/wordprocessingGroup" xmlns:wpi="http://schemas.microsoft.com/office/word/2010/wordprocessingInk" xmlns:wne="http://schemas.microsoft.com/office/word/2006/wordml" xmlns:wps="http://schemas.microsoft.com/office/word/2010/wordprocessingShape" mc:Ignorable="w14 wp14">
   <w:tbl>
     <w:tblPr>
       <w:tblW w:w="9039" w:type="dxa"/>
@@ -1565,7 +1942,7 @@
         <w:top w:val="single" w:sz="4" w:space="0" w:color="auto"/>
       </w:tblBorders>
       <w:tblLayout w:type="fixed"/>
-      <w:tblLook w:val="0000"/>
+      <w:tblLook w:val="0000" w:firstRow="0" w:lastRow="0" w:firstColumn="0" w:lastColumn="0" w:noHBand="0" w:noVBand="0"/>
     </w:tblPr>
     <w:tblGrid>
       <w:gridCol w:w="3369"/>
@@ -1634,17 +2011,36 @@
             </w:rPr>
             <w:t xml:space="preserve">Revisado por: </w:t>
           </w:r>
-          <w:fldSimple w:instr=" DOCPROPERTY  &quot;Revisado Por&quot;  \* MERGEFORMAT ">
-            <w:r>
-              <w:rPr>
-                <w:rFonts w:ascii="Arial" w:hAnsi="Arial" w:cs="Arial"/>
-                <w:sz w:val="18"/>
-                <w:szCs w:val="18"/>
-                <w:lang w:val="es-ES"/>
-              </w:rPr>
-              <w:t>&lt;Revisado Por&gt;</w:t>
-            </w:r>
-          </w:fldSimple>
+          <w:r>
+            <w:fldChar w:fldCharType="begin"/>
+          </w:r>
+          <w:r>
+            <w:rPr>
+              <w:lang w:val="es-ES"/>
+            </w:rPr>
+            <w:instrText xml:space="preserve"> DOCPROPERTY  "Revisado Por"  \* MERGEFORMAT </w:instrText>
+          </w:r>
+          <w:r>
+            <w:fldChar w:fldCharType="separate"/>
+          </w:r>
+          <w:r>
+            <w:rPr>
+              <w:rFonts w:ascii="Arial" w:hAnsi="Arial" w:cs="Arial"/>
+              <w:sz w:val="18"/>
+              <w:szCs w:val="18"/>
+              <w:lang w:val="es-ES"/>
+            </w:rPr>
+            <w:t>&lt;Revisado Por&gt;</w:t>
+          </w:r>
+          <w:r>
+            <w:rPr>
+              <w:rFonts w:ascii="Arial" w:hAnsi="Arial" w:cs="Arial"/>
+              <w:sz w:val="18"/>
+              <w:szCs w:val="18"/>
+              <w:lang w:val="es-ES"/>
+            </w:rPr>
+            <w:fldChar w:fldCharType="end"/>
+          </w:r>
         </w:p>
         <w:p>
           <w:pPr>
@@ -1665,17 +2061,33 @@
             </w:rPr>
             <w:t xml:space="preserve">Aprobado por: </w:t>
           </w:r>
-          <w:fldSimple w:instr=" DOCPROPERTY  &quot;Aprobado Por&quot;  \* MERGEFORMAT ">
-            <w:r>
-              <w:rPr>
-                <w:rFonts w:ascii="Arial" w:hAnsi="Arial" w:cs="Arial"/>
-                <w:sz w:val="18"/>
-                <w:szCs w:val="18"/>
-                <w:lang w:val="es-ES"/>
-              </w:rPr>
-              <w:t>&lt;Aprobado Por&gt;</w:t>
-            </w:r>
-          </w:fldSimple>
+          <w:r>
+            <w:fldChar w:fldCharType="begin"/>
+          </w:r>
+          <w:r>
+            <w:instrText xml:space="preserve"> DOCPROPERTY  "Aprobado Por"  \* MERGEFORMAT </w:instrText>
+          </w:r>
+          <w:r>
+            <w:fldChar w:fldCharType="separate"/>
+          </w:r>
+          <w:r>
+            <w:rPr>
+              <w:rFonts w:ascii="Arial" w:hAnsi="Arial" w:cs="Arial"/>
+              <w:sz w:val="18"/>
+              <w:szCs w:val="18"/>
+              <w:lang w:val="es-ES"/>
+            </w:rPr>
+            <w:t>&lt;Aprobado Por&gt;</w:t>
+          </w:r>
+          <w:r>
+            <w:rPr>
+              <w:rFonts w:ascii="Arial" w:hAnsi="Arial" w:cs="Arial"/>
+              <w:sz w:val="18"/>
+              <w:szCs w:val="18"/>
+              <w:lang w:val="es-ES"/>
+            </w:rPr>
+            <w:fldChar w:fldCharType="end"/>
+          </w:r>
         </w:p>
       </w:tc>
       <w:tc>
@@ -1706,13 +2118,23 @@
               <w:szCs w:val="18"/>
             </w:rPr>
           </w:pPr>
+          <w:proofErr w:type="spellStart"/>
           <w:r>
             <w:rPr>
               <w:rFonts w:ascii="Arial" w:hAnsi="Arial" w:cs="Arial"/>
               <w:sz w:val="18"/>
               <w:szCs w:val="18"/>
             </w:rPr>
-            <w:t xml:space="preserve">Página </w:t>
+            <w:t>Página</w:t>
+          </w:r>
+          <w:proofErr w:type="spellEnd"/>
+          <w:r>
+            <w:rPr>
+              <w:rFonts w:ascii="Arial" w:hAnsi="Arial" w:cs="Arial"/>
+              <w:sz w:val="18"/>
+              <w:szCs w:val="18"/>
+            </w:rPr>
+            <w:t xml:space="preserve"> </w:t>
           </w:r>
           <w:r>
             <w:rPr>
@@ -1749,7 +2171,7 @@
               <w:sz w:val="18"/>
               <w:szCs w:val="18"/>
             </w:rPr>
-            <w:t>2</w:t>
+            <w:t>4</w:t>
           </w:r>
           <w:r>
             <w:rPr>
@@ -1769,18 +2191,35 @@
             </w:rPr>
             <w:t xml:space="preserve"> de </w:t>
           </w:r>
-          <w:fldSimple w:instr=" NUMPAGES  \* MERGEFORMAT ">
-            <w:r>
-              <w:rPr>
-                <w:rStyle w:val="Nmerodepgina"/>
-                <w:rFonts w:ascii="Arial" w:hAnsi="Arial" w:cs="Arial"/>
-                <w:noProof/>
-                <w:sz w:val="18"/>
-                <w:szCs w:val="18"/>
-              </w:rPr>
-              <w:t>4</w:t>
-            </w:r>
-          </w:fldSimple>
+          <w:r>
+            <w:fldChar w:fldCharType="begin"/>
+          </w:r>
+          <w:r>
+            <w:instrText xml:space="preserve"> NUMPAGES  \* MERGEFORMAT </w:instrText>
+          </w:r>
+          <w:r>
+            <w:fldChar w:fldCharType="separate"/>
+          </w:r>
+          <w:r>
+            <w:rPr>
+              <w:rStyle w:val="Nmerodepgina"/>
+              <w:rFonts w:ascii="Arial" w:hAnsi="Arial" w:cs="Arial"/>
+              <w:noProof/>
+              <w:sz w:val="18"/>
+              <w:szCs w:val="18"/>
+            </w:rPr>
+            <w:t>5</w:t>
+          </w:r>
+          <w:r>
+            <w:rPr>
+              <w:rStyle w:val="Nmerodepgina"/>
+              <w:rFonts w:ascii="Arial" w:hAnsi="Arial" w:cs="Arial"/>
+              <w:noProof/>
+              <w:sz w:val="18"/>
+              <w:szCs w:val="18"/>
+            </w:rPr>
+            <w:fldChar w:fldCharType="end"/>
+          </w:r>
         </w:p>
       </w:tc>
     </w:tr>
@@ -1794,7 +2233,7 @@
 </file>
 
 <file path=word/footer3.xml><?xml version="1.0" encoding="utf-8"?>
-<w:ftr xmlns:ve="http://schemas.openxmlformats.org/markup-compatibility/2006" xmlns:o="urn:schemas-microsoft-com:office:office" xmlns:r="http://schemas.openxmlformats.org/officeDocument/2006/relationships" xmlns:m="http://schemas.openxmlformats.org/officeDocument/2006/math" xmlns:v="urn:schemas-microsoft-com:vml" xmlns:wp="http://schemas.openxmlformats.org/drawingml/2006/wordprocessingDrawing" xmlns:w10="urn:schemas-microsoft-com:office:word" xmlns:w="http://schemas.openxmlformats.org/wordprocessingml/2006/main" xmlns:wne="http://schemas.microsoft.com/office/word/2006/wordml">
+<w:ftr xmlns:wpc="http://schemas.microsoft.com/office/word/2010/wordprocessingCanvas" xmlns:mc="http://schemas.openxmlformats.org/markup-compatibility/2006" xmlns:o="urn:schemas-microsoft-com:office:office" xmlns:r="http://schemas.openxmlformats.org/officeDocument/2006/relationships" xmlns:m="http://schemas.openxmlformats.org/officeDocument/2006/math" xmlns:v="urn:schemas-microsoft-com:vml" xmlns:wp14="http://schemas.microsoft.com/office/word/2010/wordprocessingDrawing" xmlns:wp="http://schemas.openxmlformats.org/drawingml/2006/wordprocessingDrawing" xmlns:w10="urn:schemas-microsoft-com:office:word" xmlns:w="http://schemas.openxmlformats.org/wordprocessingml/2006/main" xmlns:w14="http://schemas.microsoft.com/office/word/2010/wordml" xmlns:wpg="http://schemas.microsoft.com/office/word/2010/wordprocessingGroup" xmlns:wpi="http://schemas.microsoft.com/office/word/2010/wordprocessingInk" xmlns:wne="http://schemas.microsoft.com/office/word/2006/wordml" xmlns:wps="http://schemas.microsoft.com/office/word/2010/wordprocessingShape" mc:Ignorable="w14 wp14">
   <w:p>
     <w:pPr>
       <w:pStyle w:val="Piedepgina"/>
@@ -1804,7 +2243,7 @@
 </file>
 
 <file path=word/footnotes.xml><?xml version="1.0" encoding="utf-8"?>
-<w:footnotes xmlns:ve="http://schemas.openxmlformats.org/markup-compatibility/2006" xmlns:o="urn:schemas-microsoft-com:office:office" xmlns:r="http://schemas.openxmlformats.org/officeDocument/2006/relationships" xmlns:m="http://schemas.openxmlformats.org/officeDocument/2006/math" xmlns:v="urn:schemas-microsoft-com:vml" xmlns:wp="http://schemas.openxmlformats.org/drawingml/2006/wordprocessingDrawing" xmlns:w10="urn:schemas-microsoft-com:office:word" xmlns:w="http://schemas.openxmlformats.org/wordprocessingml/2006/main" xmlns:wne="http://schemas.microsoft.com/office/word/2006/wordml">
+<w:footnotes xmlns:wpc="http://schemas.microsoft.com/office/word/2010/wordprocessingCanvas" xmlns:mc="http://schemas.openxmlformats.org/markup-compatibility/2006" xmlns:o="urn:schemas-microsoft-com:office:office" xmlns:r="http://schemas.openxmlformats.org/officeDocument/2006/relationships" xmlns:m="http://schemas.openxmlformats.org/officeDocument/2006/math" xmlns:v="urn:schemas-microsoft-com:vml" xmlns:wp14="http://schemas.microsoft.com/office/word/2010/wordprocessingDrawing" xmlns:wp="http://schemas.openxmlformats.org/drawingml/2006/wordprocessingDrawing" xmlns:w10="urn:schemas-microsoft-com:office:word" xmlns:w="http://schemas.openxmlformats.org/wordprocessingml/2006/main" xmlns:w14="http://schemas.microsoft.com/office/word/2010/wordml" xmlns:wpg="http://schemas.microsoft.com/office/word/2010/wordprocessingGroup" xmlns:wpi="http://schemas.microsoft.com/office/word/2010/wordprocessingInk" xmlns:wne="http://schemas.microsoft.com/office/word/2006/wordml" xmlns:wps="http://schemas.microsoft.com/office/word/2010/wordprocessingShape" mc:Ignorable="w14 wp14">
   <w:footnote w:type="separator" w:id="-1">
     <w:p>
       <w:r>
@@ -1823,7 +2262,7 @@
 </file>
 
 <file path=word/header1.xml><?xml version="1.0" encoding="utf-8"?>
-<w:hdr xmlns:ve="http://schemas.openxmlformats.org/markup-compatibility/2006" xmlns:o="urn:schemas-microsoft-com:office:office" xmlns:r="http://schemas.openxmlformats.org/officeDocument/2006/relationships" xmlns:m="http://schemas.openxmlformats.org/officeDocument/2006/math" xmlns:v="urn:schemas-microsoft-com:vml" xmlns:wp="http://schemas.openxmlformats.org/drawingml/2006/wordprocessingDrawing" xmlns:w10="urn:schemas-microsoft-com:office:word" xmlns:w="http://schemas.openxmlformats.org/wordprocessingml/2006/main" xmlns:wne="http://schemas.microsoft.com/office/word/2006/wordml">
+<w:hdr xmlns:wpc="http://schemas.microsoft.com/office/word/2010/wordprocessingCanvas" xmlns:mc="http://schemas.openxmlformats.org/markup-compatibility/2006" xmlns:o="urn:schemas-microsoft-com:office:office" xmlns:r="http://schemas.openxmlformats.org/officeDocument/2006/relationships" xmlns:m="http://schemas.openxmlformats.org/officeDocument/2006/math" xmlns:v="urn:schemas-microsoft-com:vml" xmlns:wp14="http://schemas.microsoft.com/office/word/2010/wordprocessingDrawing" xmlns:wp="http://schemas.openxmlformats.org/drawingml/2006/wordprocessingDrawing" xmlns:w10="urn:schemas-microsoft-com:office:word" xmlns:w="http://schemas.openxmlformats.org/wordprocessingml/2006/main" xmlns:w14="http://schemas.microsoft.com/office/word/2010/wordml" xmlns:wpg="http://schemas.microsoft.com/office/word/2010/wordprocessingGroup" xmlns:wpi="http://schemas.microsoft.com/office/word/2010/wordprocessingInk" xmlns:wne="http://schemas.microsoft.com/office/word/2006/wordml" xmlns:wps="http://schemas.microsoft.com/office/word/2010/wordprocessingShape" mc:Ignorable="w14 wp14">
   <w:tbl>
     <w:tblPr>
       <w:tblW w:w="9039" w:type="dxa"/>
@@ -1836,7 +2275,7 @@
         <w:insideV w:val="single" w:sz="6" w:space="0" w:color="auto"/>
       </w:tblBorders>
       <w:tblLayout w:type="fixed"/>
-      <w:tblLook w:val="0000"/>
+      <w:tblLook w:val="0000" w:firstRow="0" w:lastRow="0" w:firstColumn="0" w:lastColumn="0" w:noHBand="0" w:noVBand="0"/>
     </w:tblPr>
     <w:tblGrid>
       <w:gridCol w:w="6379"/>
@@ -1857,8 +2296,16 @@
             <w:rPr>
               <w:lang w:val="es-MX"/>
             </w:rPr>
-            <w:t>Proyecto SisCoTe</w:t>
+            <w:t xml:space="preserve">Proyecto </w:t>
           </w:r>
+          <w:proofErr w:type="spellStart"/>
+          <w:r>
+            <w:rPr>
+              <w:lang w:val="es-MX"/>
+            </w:rPr>
+            <w:t>SisCoTe</w:t>
+          </w:r>
+          <w:proofErr w:type="spellEnd"/>
         </w:p>
       </w:tc>
       <w:tc>
@@ -1914,12 +2361,19 @@
               <w:lang w:val="es-ES"/>
             </w:rPr>
           </w:pPr>
+          <w:proofErr w:type="spellStart"/>
           <w:r>
-            <w:t xml:space="preserve">Documento de </w:t>
+            <w:t>Documento</w:t>
           </w:r>
+          <w:proofErr w:type="spellEnd"/>
+          <w:r>
+            <w:t xml:space="preserve"> de </w:t>
+          </w:r>
+          <w:proofErr w:type="spellStart"/>
           <w:r>
             <w:t>Diseño</w:t>
           </w:r>
+          <w:proofErr w:type="spellEnd"/>
         </w:p>
       </w:tc>
       <w:tc>
@@ -1969,7 +2423,7 @@
 </file>
 
 <file path=word/header2.xml><?xml version="1.0" encoding="utf-8"?>
-<w:hdr xmlns:ve="http://schemas.openxmlformats.org/markup-compatibility/2006" xmlns:o="urn:schemas-microsoft-com:office:office" xmlns:r="http://schemas.openxmlformats.org/officeDocument/2006/relationships" xmlns:m="http://schemas.openxmlformats.org/officeDocument/2006/math" xmlns:v="urn:schemas-microsoft-com:vml" xmlns:wp="http://schemas.openxmlformats.org/drawingml/2006/wordprocessingDrawing" xmlns:w10="urn:schemas-microsoft-com:office:word" xmlns:w="http://schemas.openxmlformats.org/wordprocessingml/2006/main" xmlns:wne="http://schemas.microsoft.com/office/word/2006/wordml">
+<w:hdr xmlns:wpc="http://schemas.microsoft.com/office/word/2010/wordprocessingCanvas" xmlns:mc="http://schemas.openxmlformats.org/markup-compatibility/2006" xmlns:o="urn:schemas-microsoft-com:office:office" xmlns:r="http://schemas.openxmlformats.org/officeDocument/2006/relationships" xmlns:m="http://schemas.openxmlformats.org/officeDocument/2006/math" xmlns:v="urn:schemas-microsoft-com:vml" xmlns:wp14="http://schemas.microsoft.com/office/word/2010/wordprocessingDrawing" xmlns:wp="http://schemas.openxmlformats.org/drawingml/2006/wordprocessingDrawing" xmlns:w10="urn:schemas-microsoft-com:office:word" xmlns:w="http://schemas.openxmlformats.org/wordprocessingml/2006/main" xmlns:w14="http://schemas.microsoft.com/office/word/2010/wordml" xmlns:wpg="http://schemas.microsoft.com/office/word/2010/wordprocessingGroup" xmlns:wpi="http://schemas.microsoft.com/office/word/2010/wordprocessingInk" xmlns:wne="http://schemas.microsoft.com/office/word/2006/wordml" xmlns:wps="http://schemas.microsoft.com/office/word/2010/wordprocessingShape" mc:Ignorable="w14 wp14">
   <w:p>
     <w:pPr>
       <w:pStyle w:val="Encabezado"/>
@@ -1979,12 +2433,12 @@
 </file>
 
 <file path=word/numbering.xml><?xml version="1.0" encoding="utf-8"?>
-<w:numbering xmlns:ve="http://schemas.openxmlformats.org/markup-compatibility/2006" xmlns:o="urn:schemas-microsoft-com:office:office" xmlns:r="http://schemas.openxmlformats.org/officeDocument/2006/relationships" xmlns:m="http://schemas.openxmlformats.org/officeDocument/2006/math" xmlns:v="urn:schemas-microsoft-com:vml" xmlns:wp="http://schemas.openxmlformats.org/drawingml/2006/wordprocessingDrawing" xmlns:w10="urn:schemas-microsoft-com:office:word" xmlns:w="http://schemas.openxmlformats.org/wordprocessingml/2006/main" xmlns:wne="http://schemas.microsoft.com/office/word/2006/wordml">
+<w:numbering xmlns:wpc="http://schemas.microsoft.com/office/word/2010/wordprocessingCanvas" xmlns:mc="http://schemas.openxmlformats.org/markup-compatibility/2006" xmlns:o="urn:schemas-microsoft-com:office:office" xmlns:r="http://schemas.openxmlformats.org/officeDocument/2006/relationships" xmlns:m="http://schemas.openxmlformats.org/officeDocument/2006/math" xmlns:v="urn:schemas-microsoft-com:vml" xmlns:wp14="http://schemas.microsoft.com/office/word/2010/wordprocessingDrawing" xmlns:wp="http://schemas.openxmlformats.org/drawingml/2006/wordprocessingDrawing" xmlns:w10="urn:schemas-microsoft-com:office:word" xmlns:w="http://schemas.openxmlformats.org/wordprocessingml/2006/main" xmlns:w14="http://schemas.microsoft.com/office/word/2010/wordml" xmlns:wpg="http://schemas.microsoft.com/office/word/2010/wordprocessingGroup" xmlns:wpi="http://schemas.microsoft.com/office/word/2010/wordprocessingInk" xmlns:wne="http://schemas.microsoft.com/office/word/2006/wordml" xmlns:wps="http://schemas.microsoft.com/office/word/2010/wordprocessingShape" mc:Ignorable="w14 wp14">
   <w:abstractNum w:abstractNumId="0">
     <w:nsid w:val="1D324BFF"/>
     <w:multiLevelType w:val="hybridMultilevel"/>
     <w:tmpl w:val="9A4853D8"/>
-    <w:lvl w:ilvl="0">
+    <w:lvl w:ilvl="0" w:tplc="E5CC44B0">
       <w:start w:val="1"/>
       <w:numFmt w:val="bullet"/>
       <w:lvlText w:val=""/>
@@ -1996,7 +2450,7 @@
         <w:rFonts w:ascii="Symbol" w:hAnsi="Symbol" w:hint="default"/>
       </w:rPr>
     </w:lvl>
-    <w:lvl w:ilvl="1" w:tentative="1">
+    <w:lvl w:ilvl="1" w:tplc="60C60F96" w:tentative="1">
       <w:start w:val="1"/>
       <w:numFmt w:val="bullet"/>
       <w:lvlText w:val="o"/>
@@ -2008,7 +2462,7 @@
         <w:rFonts w:ascii="Courier New" w:hAnsi="Courier New" w:cs="Courier New" w:hint="default"/>
       </w:rPr>
     </w:lvl>
-    <w:lvl w:ilvl="2" w:tentative="1">
+    <w:lvl w:ilvl="2" w:tplc="47CA7D92" w:tentative="1">
       <w:start w:val="1"/>
       <w:numFmt w:val="bullet"/>
       <w:lvlText w:val=""/>
@@ -2020,7 +2474,7 @@
         <w:rFonts w:ascii="Wingdings" w:hAnsi="Wingdings" w:hint="default"/>
       </w:rPr>
     </w:lvl>
-    <w:lvl w:ilvl="3" w:tentative="1">
+    <w:lvl w:ilvl="3" w:tplc="C0609656" w:tentative="1">
       <w:start w:val="1"/>
       <w:numFmt w:val="bullet"/>
       <w:lvlText w:val=""/>
@@ -2032,7 +2486,7 @@
         <w:rFonts w:ascii="Symbol" w:hAnsi="Symbol" w:hint="default"/>
       </w:rPr>
     </w:lvl>
-    <w:lvl w:ilvl="4" w:tentative="1">
+    <w:lvl w:ilvl="4" w:tplc="D8782108" w:tentative="1">
       <w:start w:val="1"/>
       <w:numFmt w:val="bullet"/>
       <w:lvlText w:val="o"/>
@@ -2044,7 +2498,7 @@
         <w:rFonts w:ascii="Courier New" w:hAnsi="Courier New" w:cs="Courier New" w:hint="default"/>
       </w:rPr>
     </w:lvl>
-    <w:lvl w:ilvl="5" w:tentative="1">
+    <w:lvl w:ilvl="5" w:tplc="8EC48AAA" w:tentative="1">
       <w:start w:val="1"/>
       <w:numFmt w:val="bullet"/>
       <w:lvlText w:val=""/>
@@ -2056,7 +2510,7 @@
         <w:rFonts w:ascii="Wingdings" w:hAnsi="Wingdings" w:hint="default"/>
       </w:rPr>
     </w:lvl>
-    <w:lvl w:ilvl="6" w:tentative="1">
+    <w:lvl w:ilvl="6" w:tplc="1ABE7578" w:tentative="1">
       <w:start w:val="1"/>
       <w:numFmt w:val="bullet"/>
       <w:lvlText w:val=""/>
@@ -2068,7 +2522,7 @@
         <w:rFonts w:ascii="Symbol" w:hAnsi="Symbol" w:hint="default"/>
       </w:rPr>
     </w:lvl>
-    <w:lvl w:ilvl="7" w:tentative="1">
+    <w:lvl w:ilvl="7" w:tplc="E4F4E85C" w:tentative="1">
       <w:start w:val="1"/>
       <w:numFmt w:val="bullet"/>
       <w:lvlText w:val="o"/>
@@ -2080,7 +2534,7 @@
         <w:rFonts w:ascii="Courier New" w:hAnsi="Courier New" w:cs="Courier New" w:hint="default"/>
       </w:rPr>
     </w:lvl>
-    <w:lvl w:ilvl="8" w:tentative="1">
+    <w:lvl w:ilvl="8" w:tplc="9738D020" w:tentative="1">
       <w:start w:val="1"/>
       <w:numFmt w:val="bullet"/>
       <w:lvlText w:val=""/>
@@ -2292,7 +2746,7 @@
     <w:nsid w:val="3D082684"/>
     <w:multiLevelType w:val="hybridMultilevel"/>
     <w:tmpl w:val="9A10D962"/>
-    <w:lvl w:ilvl="0">
+    <w:lvl w:ilvl="0" w:tplc="F06CE572">
       <w:start w:val="1"/>
       <w:numFmt w:val="bullet"/>
       <w:lvlText w:val=""/>
@@ -2304,7 +2758,7 @@
         <w:rFonts w:ascii="Symbol" w:hAnsi="Symbol" w:hint="default"/>
       </w:rPr>
     </w:lvl>
-    <w:lvl w:ilvl="1" w:tentative="1">
+    <w:lvl w:ilvl="1" w:tplc="EACE9594" w:tentative="1">
       <w:start w:val="1"/>
       <w:numFmt w:val="bullet"/>
       <w:lvlText w:val="o"/>
@@ -2316,7 +2770,7 @@
         <w:rFonts w:ascii="Courier New" w:hAnsi="Courier New" w:cs="Courier New" w:hint="default"/>
       </w:rPr>
     </w:lvl>
-    <w:lvl w:ilvl="2" w:tentative="1">
+    <w:lvl w:ilvl="2" w:tplc="C904304E" w:tentative="1">
       <w:start w:val="1"/>
       <w:numFmt w:val="bullet"/>
       <w:lvlText w:val=""/>
@@ -2328,7 +2782,7 @@
         <w:rFonts w:ascii="Wingdings" w:hAnsi="Wingdings" w:hint="default"/>
       </w:rPr>
     </w:lvl>
-    <w:lvl w:ilvl="3" w:tentative="1">
+    <w:lvl w:ilvl="3" w:tplc="8B802CE0" w:tentative="1">
       <w:start w:val="1"/>
       <w:numFmt w:val="bullet"/>
       <w:lvlText w:val=""/>
@@ -2340,7 +2794,7 @@
         <w:rFonts w:ascii="Symbol" w:hAnsi="Symbol" w:hint="default"/>
       </w:rPr>
     </w:lvl>
-    <w:lvl w:ilvl="4" w:tentative="1">
+    <w:lvl w:ilvl="4" w:tplc="FD567B42" w:tentative="1">
       <w:start w:val="1"/>
       <w:numFmt w:val="bullet"/>
       <w:lvlText w:val="o"/>
@@ -2352,7 +2806,7 @@
         <w:rFonts w:ascii="Courier New" w:hAnsi="Courier New" w:cs="Courier New" w:hint="default"/>
       </w:rPr>
     </w:lvl>
-    <w:lvl w:ilvl="5" w:tentative="1">
+    <w:lvl w:ilvl="5" w:tplc="FC96A42C" w:tentative="1">
       <w:start w:val="1"/>
       <w:numFmt w:val="bullet"/>
       <w:lvlText w:val=""/>
@@ -2364,7 +2818,7 @@
         <w:rFonts w:ascii="Wingdings" w:hAnsi="Wingdings" w:hint="default"/>
       </w:rPr>
     </w:lvl>
-    <w:lvl w:ilvl="6" w:tentative="1">
+    <w:lvl w:ilvl="6" w:tplc="9F1EF43C" w:tentative="1">
       <w:start w:val="1"/>
       <w:numFmt w:val="bullet"/>
       <w:lvlText w:val=""/>
@@ -2376,7 +2830,7 @@
         <w:rFonts w:ascii="Symbol" w:hAnsi="Symbol" w:hint="default"/>
       </w:rPr>
     </w:lvl>
-    <w:lvl w:ilvl="7" w:tentative="1">
+    <w:lvl w:ilvl="7" w:tplc="654206F2" w:tentative="1">
       <w:start w:val="1"/>
       <w:numFmt w:val="bullet"/>
       <w:lvlText w:val="o"/>
@@ -2388,7 +2842,7 @@
         <w:rFonts w:ascii="Courier New" w:hAnsi="Courier New" w:cs="Courier New" w:hint="default"/>
       </w:rPr>
     </w:lvl>
-    <w:lvl w:ilvl="8" w:tentative="1">
+    <w:lvl w:ilvl="8" w:tplc="C36811B4" w:tentative="1">
       <w:start w:val="1"/>
       <w:numFmt w:val="bullet"/>
       <w:lvlText w:val=""/>
@@ -2650,7 +3104,7 @@
 </file>
 
 <file path=word/styles.xml><?xml version="1.0" encoding="utf-8"?>
-<w:styles xmlns:r="http://schemas.openxmlformats.org/officeDocument/2006/relationships" xmlns:w="http://schemas.openxmlformats.org/wordprocessingml/2006/main">
+<w:styles xmlns:mc="http://schemas.openxmlformats.org/markup-compatibility/2006" xmlns:r="http://schemas.openxmlformats.org/officeDocument/2006/relationships" xmlns:w="http://schemas.openxmlformats.org/wordprocessingml/2006/main" xmlns:w14="http://schemas.microsoft.com/office/word/2010/wordml" mc:Ignorable="w14">
   <w:docDefaults>
     <w:rPrDefault>
       <w:rPr>
@@ -2984,7 +3438,6 @@
     <w:uiPriority w:val="99"/>
     <w:semiHidden/>
     <w:unhideWhenUsed/>
-    <w:qFormat/>
     <w:tblPr>
       <w:tblInd w:w="0" w:type="dxa"/>
       <w:tblCellMar>
@@ -3796,7 +4249,7 @@
     <w:qFormat/>
     <w:pPr>
       <w:numPr>
-        <w:ilvl w:val="1"/>
+        <w:numId w:val="0"/>
       </w:numPr>
       <w:outlineLvl w:val="1"/>
     </w:pPr>
@@ -4809,7 +5262,7 @@
 </file>
 
 <file path=customXml/itemProps1.xml><?xml version="1.0" encoding="utf-8"?>
-<ds:datastoreItem xmlns:ds="http://schemas.openxmlformats.org/officeDocument/2006/customXml" ds:itemID="{E83567A9-DDA7-41E5-9DDB-307E3C0E9039}">
+<ds:datastoreItem xmlns:ds="http://schemas.openxmlformats.org/officeDocument/2006/customXml" ds:itemID="{FAF3C660-B95C-4C6E-8044-1019B59C3783}">
   <ds:schemaRefs>
     <ds:schemaRef ds:uri="http://schemas.openxmlformats.org/officeDocument/2006/bibliography"/>
   </ds:schemaRefs>

</xml_diff>

<commit_message>
Pequeño fix en diagrama de Clases
</commit_message>
<xml_diff>
--- a/Empresa CaX/PROY_SisCoTe/Documentacion/Diseño/SisCoTe _DD.docx
+++ b/Empresa CaX/PROY_SisCoTe/Documentacion/Diseño/SisCoTe _DD.docx
@@ -906,36 +906,22 @@
           <w:lang w:val="es-ES"/>
         </w:rPr>
       </w:pPr>
-      <w:r>
-        <w:fldChar w:fldCharType="begin"/>
-      </w:r>
-      <w:r>
-        <w:instrText xml:space="preserve"> TITLE  \* MERGEFORMAT </w:instrText>
-      </w:r>
-      <w:r>
-        <w:fldChar w:fldCharType="separate"/>
-      </w:r>
-      <w:r>
-        <w:rPr>
-          <w:rFonts w:asciiTheme="minorHAnsi" w:hAnsiTheme="minorHAnsi"/>
-          <w:lang w:val="es-ES"/>
-        </w:rPr>
-        <w:t xml:space="preserve">DOCUMENTO DE </w:t>
-      </w:r>
-      <w:r>
-        <w:rPr>
-          <w:rFonts w:asciiTheme="minorHAnsi" w:hAnsiTheme="minorHAnsi"/>
-          <w:lang w:val="es-ES"/>
-        </w:rPr>
-        <w:t>DISEÑO</w:t>
-      </w:r>
-      <w:r>
-        <w:rPr>
-          <w:rFonts w:asciiTheme="minorHAnsi" w:hAnsiTheme="minorHAnsi"/>
-          <w:lang w:val="es-ES"/>
-        </w:rPr>
-        <w:fldChar w:fldCharType="end"/>
-      </w:r>
+      <w:fldSimple w:instr=" TITLE  \* MERGEFORMAT ">
+        <w:r>
+          <w:rPr>
+            <w:rFonts w:asciiTheme="minorHAnsi" w:hAnsiTheme="minorHAnsi"/>
+            <w:lang w:val="es-ES"/>
+          </w:rPr>
+          <w:t xml:space="preserve">DOCUMENTO DE </w:t>
+        </w:r>
+        <w:r>
+          <w:rPr>
+            <w:rFonts w:asciiTheme="minorHAnsi" w:hAnsiTheme="minorHAnsi"/>
+            <w:lang w:val="es-ES"/>
+          </w:rPr>
+          <w:t>DISEÑO</w:t>
+        </w:r>
+      </w:fldSimple>
     </w:p>
     <w:p>
       <w:pPr>
@@ -1520,9 +1506,9 @@
         </w:rPr>
         <w:drawing>
           <wp:inline distT="0" distB="0" distL="0" distR="0">
-            <wp:extent cx="3148717" cy="3780837"/>
+            <wp:extent cx="2435787" cy="3471598"/>
             <wp:effectExtent l="0" t="0" r="0" b="0"/>
-            <wp:docPr id="3" name="Imagen 3" descr="E:\Users\Akira\Desktop\GDC\Main.png"/>
+            <wp:docPr id="2" name="Imagen 2" descr="E:\Users\Akira\Desktop\GDC\DiagramaDeClases.png"/>
             <wp:cNvGraphicFramePr>
               <a:graphicFrameLocks xmlns:a="http://schemas.openxmlformats.org/drawingml/2006/main" noChangeAspect="1"/>
             </wp:cNvGraphicFramePr>
@@ -1530,7 +1516,7 @@
               <a:graphicData uri="http://schemas.openxmlformats.org/drawingml/2006/picture">
                 <pic:pic xmlns:pic="http://schemas.openxmlformats.org/drawingml/2006/picture">
                   <pic:nvPicPr>
-                    <pic:cNvPr id="0" name="Picture 3" descr="E:\Users\Akira\Desktop\GDC\Main.png"/>
+                    <pic:cNvPr id="0" name="Picture 1" descr="E:\Users\Akira\Desktop\GDC\DiagramaDeClases.png"/>
                     <pic:cNvPicPr>
                       <a:picLocks noChangeAspect="1" noChangeArrowheads="1"/>
                     </pic:cNvPicPr>
@@ -1551,7 +1537,7 @@
                   <pic:spPr bwMode="auto">
                     <a:xfrm>
                       <a:off x="0" y="0"/>
-                      <a:ext cx="3149214" cy="3781434"/>
+                      <a:ext cx="2437872" cy="3474569"/>
                     </a:xfrm>
                     <a:prstGeom prst="rect">
                       <a:avLst/>
@@ -1808,7 +1794,6 @@
           <w:b/>
           <w:lang w:val="es-PE"/>
         </w:rPr>
-        <w:lastRenderedPageBreak/>
         <w:t>5.6. C</w:t>
       </w:r>
       <w:r>
@@ -2065,6 +2050,9 @@
             <w:fldChar w:fldCharType="begin"/>
           </w:r>
           <w:r>
+            <w:rPr>
+              <w:lang w:val="es-ES"/>
+            </w:rPr>
             <w:instrText xml:space="preserve"> DOCPROPERTY  "Aprobado Por"  \* MERGEFORMAT </w:instrText>
           </w:r>
           <w:r>
@@ -2191,35 +2179,18 @@
             </w:rPr>
             <w:t xml:space="preserve"> de </w:t>
           </w:r>
-          <w:r>
-            <w:fldChar w:fldCharType="begin"/>
-          </w:r>
-          <w:r>
-            <w:instrText xml:space="preserve"> NUMPAGES  \* MERGEFORMAT </w:instrText>
-          </w:r>
-          <w:r>
-            <w:fldChar w:fldCharType="separate"/>
-          </w:r>
-          <w:r>
-            <w:rPr>
-              <w:rStyle w:val="Nmerodepgina"/>
-              <w:rFonts w:ascii="Arial" w:hAnsi="Arial" w:cs="Arial"/>
-              <w:noProof/>
-              <w:sz w:val="18"/>
-              <w:szCs w:val="18"/>
-            </w:rPr>
-            <w:t>5</w:t>
-          </w:r>
-          <w:r>
-            <w:rPr>
-              <w:rStyle w:val="Nmerodepgina"/>
-              <w:rFonts w:ascii="Arial" w:hAnsi="Arial" w:cs="Arial"/>
-              <w:noProof/>
-              <w:sz w:val="18"/>
-              <w:szCs w:val="18"/>
-            </w:rPr>
-            <w:fldChar w:fldCharType="end"/>
-          </w:r>
+          <w:fldSimple w:instr=" NUMPAGES  \* MERGEFORMAT ">
+            <w:r>
+              <w:rPr>
+                <w:rStyle w:val="Nmerodepgina"/>
+                <w:rFonts w:ascii="Arial" w:hAnsi="Arial" w:cs="Arial"/>
+                <w:noProof/>
+                <w:sz w:val="18"/>
+                <w:szCs w:val="18"/>
+              </w:rPr>
+              <w:t>5</w:t>
+            </w:r>
+          </w:fldSimple>
         </w:p>
       </w:tc>
     </w:tr>
@@ -5262,7 +5233,7 @@
 </file>
 
 <file path=customXml/itemProps1.xml><?xml version="1.0" encoding="utf-8"?>
-<ds:datastoreItem xmlns:ds="http://schemas.openxmlformats.org/officeDocument/2006/customXml" ds:itemID="{FAF3C660-B95C-4C6E-8044-1019B59C3783}">
+<ds:datastoreItem xmlns:ds="http://schemas.openxmlformats.org/officeDocument/2006/customXml" ds:itemID="{C1C44C49-8C66-4292-B380-2CA1A2CCB6C3}">
   <ds:schemaRefs>
     <ds:schemaRef ds:uri="http://schemas.openxmlformats.org/officeDocument/2006/bibliography"/>
   </ds:schemaRefs>

</xml_diff>

<commit_message>
Actualización de Pantallazos en el DD
</commit_message>
<xml_diff>
--- a/Empresa CaX/PROY_SisCoTe/Documentacion/Diseño/SisCoTe _DD.docx
+++ b/Empresa CaX/PROY_SisCoTe/Documentacion/Diseño/SisCoTe _DD.docx
@@ -642,6 +642,97 @@
           </w:p>
         </w:tc>
       </w:tr>
+      <w:tr>
+        <w:tc>
+          <w:tcPr>
+            <w:tcW w:w="2304" w:type="dxa"/>
+          </w:tcPr>
+          <w:p>
+            <w:pPr>
+              <w:pStyle w:val="Tabletext"/>
+              <w:rPr>
+                <w:rFonts w:asciiTheme="majorHAnsi" w:hAnsiTheme="majorHAnsi"/>
+              </w:rPr>
+            </w:pPr>
+            <w:r>
+              <w:rPr>
+                <w:rFonts w:asciiTheme="majorHAnsi" w:hAnsiTheme="majorHAnsi"/>
+              </w:rPr>
+              <w:t>07/09/2014</w:t>
+            </w:r>
+          </w:p>
+        </w:tc>
+        <w:tc>
+          <w:tcPr>
+            <w:tcW w:w="1152" w:type="dxa"/>
+          </w:tcPr>
+          <w:p>
+            <w:pPr>
+              <w:pStyle w:val="Tabletext"/>
+              <w:rPr>
+                <w:rFonts w:asciiTheme="majorHAnsi" w:hAnsiTheme="majorHAnsi"/>
+              </w:rPr>
+            </w:pPr>
+            <w:r>
+              <w:rPr>
+                <w:rFonts w:asciiTheme="majorHAnsi" w:hAnsiTheme="majorHAnsi"/>
+              </w:rPr>
+              <w:t>1.5</w:t>
+            </w:r>
+          </w:p>
+        </w:tc>
+        <w:tc>
+          <w:tcPr>
+            <w:tcW w:w="3744" w:type="dxa"/>
+          </w:tcPr>
+          <w:p>
+            <w:pPr>
+              <w:pStyle w:val="Tabletext"/>
+              <w:rPr>
+                <w:rFonts w:asciiTheme="majorHAnsi" w:hAnsiTheme="majorHAnsi"/>
+                <w:lang w:val="es-PE"/>
+              </w:rPr>
+            </w:pPr>
+            <w:r>
+              <w:rPr>
+                <w:rFonts w:asciiTheme="majorHAnsi" w:hAnsiTheme="majorHAnsi"/>
+                <w:lang w:val="es-PE"/>
+              </w:rPr>
+              <w:t>Agregados Diagramas de diseño y Pantallazos</w:t>
+            </w:r>
+          </w:p>
+        </w:tc>
+        <w:tc>
+          <w:tcPr>
+            <w:tcW w:w="2304" w:type="dxa"/>
+          </w:tcPr>
+          <w:p>
+            <w:pPr>
+              <w:pStyle w:val="Tabletext"/>
+              <w:rPr>
+                <w:rFonts w:asciiTheme="majorHAnsi" w:hAnsiTheme="majorHAnsi"/>
+                <w:lang w:val="es-PE"/>
+              </w:rPr>
+            </w:pPr>
+            <w:r>
+              <w:rPr>
+                <w:rFonts w:asciiTheme="majorHAnsi" w:hAnsiTheme="majorHAnsi"/>
+                <w:lang w:val="es-PE"/>
+              </w:rPr>
+              <w:t xml:space="preserve">Akira </w:t>
+            </w:r>
+            <w:proofErr w:type="spellStart"/>
+            <w:r>
+              <w:rPr>
+                <w:rFonts w:asciiTheme="majorHAnsi" w:hAnsiTheme="majorHAnsi"/>
+                <w:lang w:val="es-PE"/>
+              </w:rPr>
+              <w:t>Tabuchi</w:t>
+            </w:r>
+            <w:proofErr w:type="spellEnd"/>
+          </w:p>
+        </w:tc>
+      </w:tr>
     </w:tbl>
     <w:p>
       <w:pPr>
@@ -906,22 +997,36 @@
           <w:lang w:val="es-ES"/>
         </w:rPr>
       </w:pPr>
-      <w:fldSimple w:instr=" TITLE  \* MERGEFORMAT ">
-        <w:r>
-          <w:rPr>
-            <w:rFonts w:asciiTheme="minorHAnsi" w:hAnsiTheme="minorHAnsi"/>
-            <w:lang w:val="es-ES"/>
-          </w:rPr>
-          <w:t xml:space="preserve">DOCUMENTO DE </w:t>
-        </w:r>
-        <w:r>
-          <w:rPr>
-            <w:rFonts w:asciiTheme="minorHAnsi" w:hAnsiTheme="minorHAnsi"/>
-            <w:lang w:val="es-ES"/>
-          </w:rPr>
-          <w:t>DISEÑO</w:t>
-        </w:r>
-      </w:fldSimple>
+      <w:r>
+        <w:fldChar w:fldCharType="begin"/>
+      </w:r>
+      <w:r>
+        <w:instrText xml:space="preserve"> TITLE  \* MERGEFORMAT </w:instrText>
+      </w:r>
+      <w:r>
+        <w:fldChar w:fldCharType="separate"/>
+      </w:r>
+      <w:r>
+        <w:rPr>
+          <w:rFonts w:asciiTheme="minorHAnsi" w:hAnsiTheme="minorHAnsi"/>
+          <w:lang w:val="es-ES"/>
+        </w:rPr>
+        <w:t xml:space="preserve">DOCUMENTO DE </w:t>
+      </w:r>
+      <w:r>
+        <w:rPr>
+          <w:rFonts w:asciiTheme="minorHAnsi" w:hAnsiTheme="minorHAnsi"/>
+          <w:lang w:val="es-ES"/>
+        </w:rPr>
+        <w:t>DISEÑO</w:t>
+      </w:r>
+      <w:r>
+        <w:rPr>
+          <w:rFonts w:asciiTheme="minorHAnsi" w:hAnsiTheme="minorHAnsi"/>
+          <w:lang w:val="es-ES"/>
+        </w:rPr>
+        <w:fldChar w:fldCharType="end"/>
+      </w:r>
     </w:p>
     <w:p>
       <w:pPr>
@@ -1357,7 +1462,6 @@
         <w:rPr>
           <w:rFonts w:asciiTheme="majorHAnsi" w:hAnsiTheme="majorHAnsi"/>
         </w:rPr>
-        <w:lastRenderedPageBreak/>
         <w:t>Diagrama</w:t>
       </w:r>
       <w:proofErr w:type="spellEnd"/>
@@ -1499,16 +1603,24 @@
           <w:lang w:val="es-ES"/>
         </w:rPr>
       </w:pPr>
+    </w:p>
+    <w:p>
+      <w:pPr>
+        <w:rPr>
+          <w:lang w:val="es-ES"/>
+        </w:rPr>
+      </w:pPr>
       <w:r>
         <w:rPr>
           <w:noProof/>
           <w:lang w:val="es-ES" w:eastAsia="es-ES"/>
         </w:rPr>
+        <w:lastRenderedPageBreak/>
         <w:drawing>
           <wp:inline distT="0" distB="0" distL="0" distR="0">
-            <wp:extent cx="2435787" cy="3471598"/>
+            <wp:extent cx="3679715" cy="5208061"/>
             <wp:effectExtent l="0" t="0" r="0" b="0"/>
-            <wp:docPr id="2" name="Imagen 2" descr="E:\Users\Akira\Desktop\GDC\DiagramaDeClases.png"/>
+            <wp:docPr id="13" name="Imagen 13" descr="E:\Users\Akira\Desktop\GDC\DiagramaDeClases.png"/>
             <wp:cNvGraphicFramePr>
               <a:graphicFrameLocks xmlns:a="http://schemas.openxmlformats.org/drawingml/2006/main" noChangeAspect="1"/>
             </wp:cNvGraphicFramePr>
@@ -1516,7 +1628,7 @@
               <a:graphicData uri="http://schemas.openxmlformats.org/drawingml/2006/picture">
                 <pic:pic xmlns:pic="http://schemas.openxmlformats.org/drawingml/2006/picture">
                   <pic:nvPicPr>
-                    <pic:cNvPr id="0" name="Picture 1" descr="E:\Users\Akira\Desktop\GDC\DiagramaDeClases.png"/>
+                    <pic:cNvPr id="0" name="Picture 4" descr="E:\Users\Akira\Desktop\GDC\DiagramaDeClases.png"/>
                     <pic:cNvPicPr>
                       <a:picLocks noChangeAspect="1" noChangeArrowheads="1"/>
                     </pic:cNvPicPr>
@@ -1537,7 +1649,7 @@
                   <pic:spPr bwMode="auto">
                     <a:xfrm>
                       <a:off x="0" y="0"/>
-                      <a:ext cx="2437872" cy="3474569"/>
+                      <a:ext cx="3679689" cy="5208025"/>
                     </a:xfrm>
                     <a:prstGeom prst="rect">
                       <a:avLst/>
@@ -1553,26 +1665,24 @@
           </wp:inline>
         </w:drawing>
       </w:r>
-      <w:bookmarkStart w:id="6" w:name="_GoBack"/>
+    </w:p>
+    <w:p>
+      <w:pPr>
+        <w:pStyle w:val="Ttulo1"/>
+        <w:rPr>
+          <w:rFonts w:asciiTheme="majorHAnsi" w:hAnsiTheme="majorHAnsi"/>
+          <w:lang w:val="es-PE"/>
+        </w:rPr>
+      </w:pPr>
+      <w:bookmarkStart w:id="6" w:name="_Toc390194459"/>
+      <w:r>
+        <w:rPr>
+          <w:rFonts w:asciiTheme="majorHAnsi" w:hAnsiTheme="majorHAnsi"/>
+          <w:lang w:val="es-PE"/>
+        </w:rPr>
+        <w:t>Modelado de la Base de Datos</w:t>
+      </w:r>
       <w:bookmarkEnd w:id="6"/>
-    </w:p>
-    <w:p>
-      <w:pPr>
-        <w:pStyle w:val="Ttulo1"/>
-        <w:rPr>
-          <w:rFonts w:asciiTheme="majorHAnsi" w:hAnsiTheme="majorHAnsi"/>
-          <w:lang w:val="es-PE"/>
-        </w:rPr>
-      </w:pPr>
-      <w:bookmarkStart w:id="7" w:name="_Toc390194459"/>
-      <w:r>
-        <w:rPr>
-          <w:rFonts w:asciiTheme="majorHAnsi" w:hAnsiTheme="majorHAnsi"/>
-          <w:lang w:val="es-PE"/>
-        </w:rPr>
-        <w:t>Modelado de la Base de Datos</w:t>
-      </w:r>
-      <w:bookmarkEnd w:id="7"/>
     </w:p>
     <w:p>
       <w:pPr>
@@ -1592,7 +1702,7 @@
           <w:rFonts w:asciiTheme="majorHAnsi" w:hAnsiTheme="majorHAnsi"/>
         </w:rPr>
       </w:pPr>
-      <w:bookmarkStart w:id="8" w:name="_Toc390194460"/>
+      <w:bookmarkStart w:id="7" w:name="_Toc390194460"/>
       <w:r>
         <w:rPr>
           <w:rFonts w:asciiTheme="majorHAnsi" w:hAnsiTheme="majorHAnsi"/>
@@ -1619,30 +1729,83 @@
           <w:rFonts w:asciiTheme="majorHAnsi" w:hAnsiTheme="majorHAnsi"/>
         </w:rPr>
         <w:t>Físico</w:t>
+      </w:r>
+      <w:bookmarkEnd w:id="7"/>
+      <w:proofErr w:type="spellEnd"/>
+    </w:p>
+    <w:p>
+      <w:pPr>
+        <w:pStyle w:val="Ttulo2"/>
+        <w:rPr>
+          <w:rFonts w:asciiTheme="majorHAnsi" w:hAnsiTheme="majorHAnsi"/>
+        </w:rPr>
+      </w:pPr>
+      <w:bookmarkStart w:id="8" w:name="_Toc390194461"/>
+      <w:r>
+        <w:rPr>
+          <w:rFonts w:asciiTheme="majorHAnsi" w:hAnsiTheme="majorHAnsi"/>
+        </w:rPr>
+        <w:t xml:space="preserve">4.2. </w:t>
+      </w:r>
+      <w:proofErr w:type="spellStart"/>
+      <w:r>
+        <w:rPr>
+          <w:rFonts w:asciiTheme="majorHAnsi" w:hAnsiTheme="majorHAnsi"/>
+        </w:rPr>
+        <w:t>Diccionario</w:t>
+      </w:r>
+      <w:proofErr w:type="spellEnd"/>
+      <w:r>
+        <w:rPr>
+          <w:rFonts w:asciiTheme="majorHAnsi" w:hAnsiTheme="majorHAnsi"/>
+        </w:rPr>
+        <w:t xml:space="preserve"> de </w:t>
+      </w:r>
+      <w:proofErr w:type="spellStart"/>
+      <w:r>
+        <w:rPr>
+          <w:rFonts w:asciiTheme="majorHAnsi" w:hAnsiTheme="majorHAnsi"/>
+        </w:rPr>
+        <w:t>Datos</w:t>
       </w:r>
       <w:bookmarkEnd w:id="8"/>
       <w:proofErr w:type="spellEnd"/>
     </w:p>
-    <w:p>
-      <w:pPr>
-        <w:pStyle w:val="Ttulo2"/>
-        <w:rPr>
-          <w:rFonts w:asciiTheme="majorHAnsi" w:hAnsiTheme="majorHAnsi"/>
-        </w:rPr>
-      </w:pPr>
-      <w:bookmarkStart w:id="9" w:name="_Toc390194461"/>
-      <w:r>
-        <w:rPr>
-          <w:rFonts w:asciiTheme="majorHAnsi" w:hAnsiTheme="majorHAnsi"/>
-        </w:rPr>
-        <w:t xml:space="preserve">4.2. </w:t>
-      </w:r>
+    <w:p/>
+    <w:p>
+      <w:pPr>
+        <w:widowControl/>
+        <w:spacing w:line="240" w:lineRule="auto"/>
+        <w:rPr>
+          <w:rFonts w:asciiTheme="majorHAnsi" w:hAnsiTheme="majorHAnsi"/>
+          <w:b/>
+          <w:sz w:val="24"/>
+        </w:rPr>
+      </w:pPr>
+      <w:bookmarkStart w:id="9" w:name="_Toc390194462"/>
+      <w:r>
+        <w:rPr>
+          <w:rFonts w:asciiTheme="majorHAnsi" w:hAnsiTheme="majorHAnsi"/>
+        </w:rPr>
+        <w:br w:type="page"/>
+      </w:r>
+    </w:p>
+    <w:p>
+      <w:pPr>
+        <w:pStyle w:val="Ttulo1"/>
+        <w:rPr>
+          <w:rFonts w:asciiTheme="majorHAnsi" w:hAnsiTheme="majorHAnsi"/>
+        </w:rPr>
+      </w:pPr>
+      <w:bookmarkStart w:id="10" w:name="_GoBack"/>
+      <w:bookmarkEnd w:id="10"/>
       <w:proofErr w:type="spellStart"/>
       <w:r>
         <w:rPr>
           <w:rFonts w:asciiTheme="majorHAnsi" w:hAnsiTheme="majorHAnsi"/>
         </w:rPr>
-        <w:t>Diccionario</w:t>
+        <w:lastRenderedPageBreak/>
+        <w:t>Diseño</w:t>
       </w:r>
       <w:proofErr w:type="spellEnd"/>
       <w:r>
@@ -1656,7 +1819,7 @@
         <w:rPr>
           <w:rFonts w:asciiTheme="majorHAnsi" w:hAnsiTheme="majorHAnsi"/>
         </w:rPr>
-        <w:t>Datos</w:t>
+        <w:t>Pantallas</w:t>
       </w:r>
       <w:bookmarkEnd w:id="9"/>
       <w:proofErr w:type="spellEnd"/>
@@ -1664,39 +1827,6 @@
     <w:p/>
     <w:p>
       <w:pPr>
-        <w:pStyle w:val="Ttulo1"/>
-        <w:rPr>
-          <w:rFonts w:asciiTheme="majorHAnsi" w:hAnsiTheme="majorHAnsi"/>
-        </w:rPr>
-      </w:pPr>
-      <w:bookmarkStart w:id="10" w:name="_Toc390194462"/>
-      <w:proofErr w:type="spellStart"/>
-      <w:r>
-        <w:rPr>
-          <w:rFonts w:asciiTheme="majorHAnsi" w:hAnsiTheme="majorHAnsi"/>
-        </w:rPr>
-        <w:t>Diseño</w:t>
-      </w:r>
-      <w:proofErr w:type="spellEnd"/>
-      <w:r>
-        <w:rPr>
-          <w:rFonts w:asciiTheme="majorHAnsi" w:hAnsiTheme="majorHAnsi"/>
-        </w:rPr>
-        <w:t xml:space="preserve"> de </w:t>
-      </w:r>
-      <w:proofErr w:type="spellStart"/>
-      <w:r>
-        <w:rPr>
-          <w:rFonts w:asciiTheme="majorHAnsi" w:hAnsiTheme="majorHAnsi"/>
-        </w:rPr>
-        <w:t>Pantallas</w:t>
-      </w:r>
-      <w:bookmarkEnd w:id="10"/>
-      <w:proofErr w:type="spellEnd"/>
-    </w:p>
-    <w:p/>
-    <w:p>
-      <w:pPr>
         <w:rPr>
           <w:rFonts w:asciiTheme="majorHAnsi" w:hAnsiTheme="majorHAnsi"/>
           <w:b/>
@@ -1722,15 +1852,67 @@
       </w:pPr>
       <w:r>
         <w:rPr>
+          <w:noProof/>
+          <w:lang w:val="es-ES" w:eastAsia="es-ES"/>
+        </w:rPr>
+        <w:drawing>
+          <wp:inline distT="0" distB="0" distL="0" distR="0" wp14:anchorId="663EBE93" wp14:editId="1021FDF3">
+            <wp:extent cx="3530380" cy="2420119"/>
+            <wp:effectExtent l="0" t="0" r="0" b="0"/>
+            <wp:docPr id="11" name="Imagen 11"/>
+            <wp:cNvGraphicFramePr>
+              <a:graphicFrameLocks xmlns:a="http://schemas.openxmlformats.org/drawingml/2006/main" noChangeAspect="1"/>
+            </wp:cNvGraphicFramePr>
+            <a:graphic xmlns:a="http://schemas.openxmlformats.org/drawingml/2006/main">
+              <a:graphicData uri="http://schemas.openxmlformats.org/drawingml/2006/picture">
+                <pic:pic xmlns:pic="http://schemas.openxmlformats.org/drawingml/2006/picture">
+                  <pic:nvPicPr>
+                    <pic:cNvPr id="0" name=""/>
+                    <pic:cNvPicPr/>
+                  </pic:nvPicPr>
+                  <pic:blipFill>
+                    <a:blip r:embed="rId12"/>
+                    <a:stretch>
+                      <a:fillRect/>
+                    </a:stretch>
+                  </pic:blipFill>
+                  <pic:spPr>
+                    <a:xfrm>
+                      <a:off x="0" y="0"/>
+                      <a:ext cx="3530489" cy="2420193"/>
+                    </a:xfrm>
+                    <a:prstGeom prst="rect">
+                      <a:avLst/>
+                    </a:prstGeom>
+                  </pic:spPr>
+                </pic:pic>
+              </a:graphicData>
+            </a:graphic>
+          </wp:inline>
+        </w:drawing>
+      </w:r>
+    </w:p>
+    <w:p>
+      <w:pPr>
+        <w:rPr>
           <w:rFonts w:asciiTheme="majorHAnsi" w:hAnsiTheme="majorHAnsi"/>
           <w:b/>
           <w:lang w:val="es-PE"/>
         </w:rPr>
+      </w:pPr>
+      <w:r>
+        <w:rPr>
+          <w:rFonts w:asciiTheme="majorHAnsi" w:hAnsiTheme="majorHAnsi"/>
+          <w:b/>
+          <w:lang w:val="es-PE"/>
+        </w:rPr>
         <w:t>5.2. CU Ingresar al sistema</w:t>
       </w:r>
     </w:p>
     <w:p>
       <w:pPr>
+        <w:widowControl/>
+        <w:spacing w:line="240" w:lineRule="auto"/>
         <w:rPr>
           <w:rFonts w:asciiTheme="majorHAnsi" w:hAnsiTheme="majorHAnsi"/>
           <w:b/>
@@ -1739,10 +1921,60 @@
       </w:pPr>
       <w:r>
         <w:rPr>
+          <w:noProof/>
+          <w:lang w:eastAsia="es-ES"/>
+        </w:rPr>
+        <w:drawing>
+          <wp:inline distT="0" distB="0" distL="0" distR="0" wp14:anchorId="0F01CCBE" wp14:editId="53185C94">
+            <wp:extent cx="3468121" cy="2377440"/>
+            <wp:effectExtent l="0" t="0" r="0" b="0"/>
+            <wp:docPr id="10" name="Imagen 10"/>
+            <wp:cNvGraphicFramePr>
+              <a:graphicFrameLocks xmlns:a="http://schemas.openxmlformats.org/drawingml/2006/main" noChangeAspect="1"/>
+            </wp:cNvGraphicFramePr>
+            <a:graphic xmlns:a="http://schemas.openxmlformats.org/drawingml/2006/main">
+              <a:graphicData uri="http://schemas.openxmlformats.org/drawingml/2006/picture">
+                <pic:pic xmlns:pic="http://schemas.openxmlformats.org/drawingml/2006/picture">
+                  <pic:nvPicPr>
+                    <pic:cNvPr id="0" name=""/>
+                    <pic:cNvPicPr/>
+                  </pic:nvPicPr>
+                  <pic:blipFill>
+                    <a:blip r:embed="rId13"/>
+                    <a:stretch>
+                      <a:fillRect/>
+                    </a:stretch>
+                  </pic:blipFill>
+                  <pic:spPr>
+                    <a:xfrm>
+                      <a:off x="0" y="0"/>
+                      <a:ext cx="3468227" cy="2377513"/>
+                    </a:xfrm>
+                    <a:prstGeom prst="rect">
+                      <a:avLst/>
+                    </a:prstGeom>
+                  </pic:spPr>
+                </pic:pic>
+              </a:graphicData>
+            </a:graphic>
+          </wp:inline>
+        </w:drawing>
+      </w:r>
+    </w:p>
+    <w:p>
+      <w:pPr>
+        <w:rPr>
           <w:rFonts w:asciiTheme="majorHAnsi" w:hAnsiTheme="majorHAnsi"/>
           <w:b/>
           <w:lang w:val="es-PE"/>
         </w:rPr>
+      </w:pPr>
+      <w:r>
+        <w:rPr>
+          <w:rFonts w:asciiTheme="majorHAnsi" w:hAnsiTheme="majorHAnsi"/>
+          <w:b/>
+          <w:lang w:val="es-PE"/>
+        </w:rPr>
         <w:t>5.3. CU Administrar documentos de tesis</w:t>
       </w:r>
     </w:p>
@@ -1756,10 +1988,122 @@
       </w:pPr>
       <w:r>
         <w:rPr>
+          <w:noProof/>
+          <w:lang w:val="es-ES" w:eastAsia="es-ES"/>
+        </w:rPr>
+        <w:drawing>
+          <wp:inline distT="0" distB="0" distL="0" distR="0" wp14:anchorId="3708A63A" wp14:editId="61DDD250">
+            <wp:extent cx="3236181" cy="2218442"/>
+            <wp:effectExtent l="0" t="0" r="0" b="0"/>
+            <wp:docPr id="2" name="Imagen 2"/>
+            <wp:cNvGraphicFramePr>
+              <a:graphicFrameLocks xmlns:a="http://schemas.openxmlformats.org/drawingml/2006/main" noChangeAspect="1"/>
+            </wp:cNvGraphicFramePr>
+            <a:graphic xmlns:a="http://schemas.openxmlformats.org/drawingml/2006/main">
+              <a:graphicData uri="http://schemas.openxmlformats.org/drawingml/2006/picture">
+                <pic:pic xmlns:pic="http://schemas.openxmlformats.org/drawingml/2006/picture">
+                  <pic:nvPicPr>
+                    <pic:cNvPr id="0" name=""/>
+                    <pic:cNvPicPr/>
+                  </pic:nvPicPr>
+                  <pic:blipFill>
+                    <a:blip r:embed="rId14"/>
+                    <a:stretch>
+                      <a:fillRect/>
+                    </a:stretch>
+                  </pic:blipFill>
+                  <pic:spPr>
+                    <a:xfrm>
+                      <a:off x="0" y="0"/>
+                      <a:ext cx="3239647" cy="2220818"/>
+                    </a:xfrm>
+                    <a:prstGeom prst="rect">
+                      <a:avLst/>
+                    </a:prstGeom>
+                  </pic:spPr>
+                </pic:pic>
+              </a:graphicData>
+            </a:graphic>
+          </wp:inline>
+        </w:drawing>
+      </w:r>
+    </w:p>
+    <w:p>
+      <w:pPr>
+        <w:rPr>
           <w:rFonts w:asciiTheme="majorHAnsi" w:hAnsiTheme="majorHAnsi"/>
           <w:b/>
           <w:lang w:val="es-PE"/>
         </w:rPr>
+      </w:pPr>
+      <w:r>
+        <w:rPr>
+          <w:noProof/>
+          <w:lang w:val="es-ES" w:eastAsia="es-ES"/>
+        </w:rPr>
+        <w:lastRenderedPageBreak/>
+        <w:drawing>
+          <wp:inline distT="0" distB="0" distL="0" distR="0" wp14:anchorId="6B0E1B72" wp14:editId="173FE0F3">
+            <wp:extent cx="3236181" cy="2313248"/>
+            <wp:effectExtent l="0" t="0" r="0" b="0"/>
+            <wp:docPr id="6" name="Imagen 6"/>
+            <wp:cNvGraphicFramePr>
+              <a:graphicFrameLocks xmlns:a="http://schemas.openxmlformats.org/drawingml/2006/main" noChangeAspect="1"/>
+            </wp:cNvGraphicFramePr>
+            <a:graphic xmlns:a="http://schemas.openxmlformats.org/drawingml/2006/main">
+              <a:graphicData uri="http://schemas.openxmlformats.org/drawingml/2006/picture">
+                <pic:pic xmlns:pic="http://schemas.openxmlformats.org/drawingml/2006/picture">
+                  <pic:nvPicPr>
+                    <pic:cNvPr id="0" name=""/>
+                    <pic:cNvPicPr/>
+                  </pic:nvPicPr>
+                  <pic:blipFill>
+                    <a:blip r:embed="rId15"/>
+                    <a:stretch>
+                      <a:fillRect/>
+                    </a:stretch>
+                  </pic:blipFill>
+                  <pic:spPr>
+                    <a:xfrm>
+                      <a:off x="0" y="0"/>
+                      <a:ext cx="3237467" cy="2314167"/>
+                    </a:xfrm>
+                    <a:prstGeom prst="rect">
+                      <a:avLst/>
+                    </a:prstGeom>
+                  </pic:spPr>
+                </pic:pic>
+              </a:graphicData>
+            </a:graphic>
+          </wp:inline>
+        </w:drawing>
+      </w:r>
+    </w:p>
+    <w:p>
+      <w:pPr>
+        <w:widowControl/>
+        <w:spacing w:line="240" w:lineRule="auto"/>
+        <w:rPr>
+          <w:rFonts w:asciiTheme="majorHAnsi" w:hAnsiTheme="majorHAnsi"/>
+          <w:b/>
+          <w:lang w:val="es-PE"/>
+        </w:rPr>
+      </w:pPr>
+    </w:p>
+    <w:p>
+      <w:pPr>
+        <w:rPr>
+          <w:rFonts w:asciiTheme="majorHAnsi" w:hAnsiTheme="majorHAnsi"/>
+          <w:b/>
+          <w:lang w:val="es-PE"/>
+        </w:rPr>
+      </w:pPr>
+      <w:r>
+        <w:rPr>
+          <w:rFonts w:asciiTheme="majorHAnsi" w:hAnsiTheme="majorHAnsi"/>
+          <w:b/>
+          <w:lang w:val="es-PE"/>
+        </w:rPr>
         <w:t>5.4. CU Administrar información de los documentos de tesis</w:t>
       </w:r>
     </w:p>
@@ -1773,15 +2117,123 @@
       </w:pPr>
       <w:r>
         <w:rPr>
+          <w:noProof/>
+          <w:lang w:eastAsia="es-ES"/>
+        </w:rPr>
+        <w:drawing>
+          <wp:inline distT="0" distB="0" distL="0" distR="0" wp14:anchorId="2EE41773" wp14:editId="7F645089">
+            <wp:extent cx="3444924" cy="2361537"/>
+            <wp:effectExtent l="0" t="0" r="0" b="0"/>
+            <wp:docPr id="7" name="Imagen 7"/>
+            <wp:cNvGraphicFramePr>
+              <a:graphicFrameLocks xmlns:a="http://schemas.openxmlformats.org/drawingml/2006/main" noChangeAspect="1"/>
+            </wp:cNvGraphicFramePr>
+            <a:graphic xmlns:a="http://schemas.openxmlformats.org/drawingml/2006/main">
+              <a:graphicData uri="http://schemas.openxmlformats.org/drawingml/2006/picture">
+                <pic:pic xmlns:pic="http://schemas.openxmlformats.org/drawingml/2006/picture">
+                  <pic:nvPicPr>
+                    <pic:cNvPr id="0" name=""/>
+                    <pic:cNvPicPr/>
+                  </pic:nvPicPr>
+                  <pic:blipFill>
+                    <a:blip r:embed="rId16"/>
+                    <a:stretch>
+                      <a:fillRect/>
+                    </a:stretch>
+                  </pic:blipFill>
+                  <pic:spPr>
+                    <a:xfrm>
+                      <a:off x="0" y="0"/>
+                      <a:ext cx="3447479" cy="2363289"/>
+                    </a:xfrm>
+                    <a:prstGeom prst="rect">
+                      <a:avLst/>
+                    </a:prstGeom>
+                  </pic:spPr>
+                </pic:pic>
+              </a:graphicData>
+            </a:graphic>
+          </wp:inline>
+        </w:drawing>
+      </w:r>
+    </w:p>
+    <w:p>
+      <w:pPr>
+        <w:rPr>
           <w:rFonts w:asciiTheme="majorHAnsi" w:hAnsiTheme="majorHAnsi"/>
           <w:b/>
           <w:lang w:val="es-PE"/>
         </w:rPr>
+      </w:pPr>
+      <w:r>
+        <w:rPr>
+          <w:rFonts w:asciiTheme="majorHAnsi" w:hAnsiTheme="majorHAnsi"/>
+          <w:b/>
+          <w:lang w:val="es-PE"/>
+        </w:rPr>
         <w:t>5.5. CU Buscar tesis por categoría</w:t>
       </w:r>
     </w:p>
     <w:p>
       <w:pPr>
+        <w:pStyle w:val="InfoBlue"/>
+        <w:numPr>
+          <w:ilvl w:val="0"/>
+          <w:numId w:val="0"/>
+        </w:numPr>
+      </w:pPr>
+      <w:r>
+        <w:rPr>
+          <w:noProof/>
+          <w:lang w:eastAsia="es-ES"/>
+        </w:rPr>
+        <w:drawing>
+          <wp:inline distT="0" distB="0" distL="0" distR="0" wp14:anchorId="0D0E6D23" wp14:editId="7D7D94C7">
+            <wp:extent cx="3653706" cy="2504661"/>
+            <wp:effectExtent l="0" t="0" r="0" b="0"/>
+            <wp:docPr id="8" name="Imagen 8"/>
+            <wp:cNvGraphicFramePr>
+              <a:graphicFrameLocks xmlns:a="http://schemas.openxmlformats.org/drawingml/2006/main" noChangeAspect="1"/>
+            </wp:cNvGraphicFramePr>
+            <a:graphic xmlns:a="http://schemas.openxmlformats.org/drawingml/2006/main">
+              <a:graphicData uri="http://schemas.openxmlformats.org/drawingml/2006/picture">
+                <pic:pic xmlns:pic="http://schemas.openxmlformats.org/drawingml/2006/picture">
+                  <pic:nvPicPr>
+                    <pic:cNvPr id="0" name=""/>
+                    <pic:cNvPicPr/>
+                  </pic:nvPicPr>
+                  <pic:blipFill>
+                    <a:blip r:embed="rId17"/>
+                    <a:stretch>
+                      <a:fillRect/>
+                    </a:stretch>
+                  </pic:blipFill>
+                  <pic:spPr>
+                    <a:xfrm>
+                      <a:off x="0" y="0"/>
+                      <a:ext cx="3653818" cy="2504738"/>
+                    </a:xfrm>
+                    <a:prstGeom prst="rect">
+                      <a:avLst/>
+                    </a:prstGeom>
+                  </pic:spPr>
+                </pic:pic>
+              </a:graphicData>
+            </a:graphic>
+          </wp:inline>
+        </w:drawing>
+      </w:r>
+    </w:p>
+    <w:p>
+      <w:pPr>
+        <w:pStyle w:val="Textoindependiente"/>
+        <w:rPr>
+          <w:lang w:val="es-ES"/>
+        </w:rPr>
+      </w:pPr>
+    </w:p>
+    <w:p>
+      <w:pPr>
         <w:rPr>
           <w:rFonts w:asciiTheme="majorHAnsi" w:hAnsiTheme="majorHAnsi"/>
           <w:b/>
@@ -1790,10 +2242,70 @@
       </w:pPr>
       <w:r>
         <w:rPr>
+          <w:noProof/>
+          <w:lang w:val="es-ES" w:eastAsia="es-ES"/>
+        </w:rPr>
+        <w:lastRenderedPageBreak/>
+        <w:drawing>
+          <wp:inline distT="0" distB="0" distL="0" distR="0" wp14:anchorId="390FC7E9" wp14:editId="2D750FEF">
+            <wp:extent cx="4102873" cy="2812570"/>
+            <wp:effectExtent l="0" t="0" r="0" b="0"/>
+            <wp:docPr id="9" name="Imagen 9"/>
+            <wp:cNvGraphicFramePr>
+              <a:graphicFrameLocks xmlns:a="http://schemas.openxmlformats.org/drawingml/2006/main" noChangeAspect="1"/>
+            </wp:cNvGraphicFramePr>
+            <a:graphic xmlns:a="http://schemas.openxmlformats.org/drawingml/2006/main">
+              <a:graphicData uri="http://schemas.openxmlformats.org/drawingml/2006/picture">
+                <pic:pic xmlns:pic="http://schemas.openxmlformats.org/drawingml/2006/picture">
+                  <pic:nvPicPr>
+                    <pic:cNvPr id="0" name=""/>
+                    <pic:cNvPicPr/>
+                  </pic:nvPicPr>
+                  <pic:blipFill>
+                    <a:blip r:embed="rId18"/>
+                    <a:stretch>
+                      <a:fillRect/>
+                    </a:stretch>
+                  </pic:blipFill>
+                  <pic:spPr>
+                    <a:xfrm>
+                      <a:off x="0" y="0"/>
+                      <a:ext cx="4104206" cy="2813484"/>
+                    </a:xfrm>
+                    <a:prstGeom prst="rect">
+                      <a:avLst/>
+                    </a:prstGeom>
+                  </pic:spPr>
+                </pic:pic>
+              </a:graphicData>
+            </a:graphic>
+          </wp:inline>
+        </w:drawing>
+      </w:r>
+    </w:p>
+    <w:p>
+      <w:pPr>
+        <w:rPr>
           <w:rFonts w:asciiTheme="majorHAnsi" w:hAnsiTheme="majorHAnsi"/>
           <w:b/>
           <w:lang w:val="es-PE"/>
         </w:rPr>
+      </w:pPr>
+    </w:p>
+    <w:p>
+      <w:pPr>
+        <w:rPr>
+          <w:rFonts w:asciiTheme="majorHAnsi" w:hAnsiTheme="majorHAnsi"/>
+          <w:b/>
+          <w:lang w:val="es-PE"/>
+        </w:rPr>
+      </w:pPr>
+      <w:r>
+        <w:rPr>
+          <w:rFonts w:asciiTheme="majorHAnsi" w:hAnsiTheme="majorHAnsi"/>
+          <w:b/>
+          <w:lang w:val="es-PE"/>
+        </w:rPr>
         <w:t>5.6. C</w:t>
       </w:r>
       <w:r>
@@ -1819,6 +2331,47 @@
           <w:lang w:val="es-PE"/>
         </w:rPr>
       </w:pPr>
+      <w:r>
+        <w:rPr>
+          <w:noProof/>
+          <w:lang w:val="es-ES" w:eastAsia="es-ES"/>
+        </w:rPr>
+        <w:drawing>
+          <wp:inline distT="0" distB="0" distL="0" distR="0" wp14:anchorId="5D98FEB0" wp14:editId="516F7BE1">
+            <wp:extent cx="4253948" cy="2916133"/>
+            <wp:effectExtent l="0" t="0" r="0" b="0"/>
+            <wp:docPr id="5" name="Imagen 5"/>
+            <wp:cNvGraphicFramePr>
+              <a:graphicFrameLocks xmlns:a="http://schemas.openxmlformats.org/drawingml/2006/main" noChangeAspect="1"/>
+            </wp:cNvGraphicFramePr>
+            <a:graphic xmlns:a="http://schemas.openxmlformats.org/drawingml/2006/main">
+              <a:graphicData uri="http://schemas.openxmlformats.org/drawingml/2006/picture">
+                <pic:pic xmlns:pic="http://schemas.openxmlformats.org/drawingml/2006/picture">
+                  <pic:nvPicPr>
+                    <pic:cNvPr id="0" name=""/>
+                    <pic:cNvPicPr/>
+                  </pic:nvPicPr>
+                  <pic:blipFill>
+                    <a:blip r:embed="rId19"/>
+                    <a:stretch>
+                      <a:fillRect/>
+                    </a:stretch>
+                  </pic:blipFill>
+                  <pic:spPr>
+                    <a:xfrm>
+                      <a:off x="0" y="0"/>
+                      <a:ext cx="4254079" cy="2916223"/>
+                    </a:xfrm>
+                    <a:prstGeom prst="rect">
+                      <a:avLst/>
+                    </a:prstGeom>
+                  </pic:spPr>
+                </pic:pic>
+              </a:graphicData>
+            </a:graphic>
+          </wp:inline>
+        </w:drawing>
+      </w:r>
     </w:p>
     <w:p>
       <w:pPr>
@@ -1835,10 +2388,10 @@
       </w:pPr>
     </w:p>
     <w:sectPr>
-      <w:headerReference w:type="default" r:id="rId12"/>
-      <w:footerReference w:type="default" r:id="rId13"/>
-      <w:headerReference w:type="first" r:id="rId14"/>
-      <w:footerReference w:type="first" r:id="rId15"/>
+      <w:headerReference w:type="default" r:id="rId20"/>
+      <w:footerReference w:type="default" r:id="rId21"/>
+      <w:headerReference w:type="first" r:id="rId22"/>
+      <w:footerReference w:type="first" r:id="rId23"/>
       <w:pgSz w:w="11907" w:h="16840" w:code="9"/>
       <w:pgMar w:top="1418" w:right="1418" w:bottom="1418" w:left="1701" w:header="720" w:footer="720" w:gutter="0"/>
       <w:cols w:space="720"/>
@@ -2159,7 +2712,7 @@
               <w:sz w:val="18"/>
               <w:szCs w:val="18"/>
             </w:rPr>
-            <w:t>4</w:t>
+            <w:t>7</w:t>
           </w:r>
           <w:r>
             <w:rPr>
@@ -2179,18 +2732,35 @@
             </w:rPr>
             <w:t xml:space="preserve"> de </w:t>
           </w:r>
-          <w:fldSimple w:instr=" NUMPAGES  \* MERGEFORMAT ">
-            <w:r>
-              <w:rPr>
-                <w:rStyle w:val="Nmerodepgina"/>
-                <w:rFonts w:ascii="Arial" w:hAnsi="Arial" w:cs="Arial"/>
-                <w:noProof/>
-                <w:sz w:val="18"/>
-                <w:szCs w:val="18"/>
-              </w:rPr>
-              <w:t>5</w:t>
-            </w:r>
-          </w:fldSimple>
+          <w:r>
+            <w:fldChar w:fldCharType="begin"/>
+          </w:r>
+          <w:r>
+            <w:instrText xml:space="preserve"> NUMPAGES  \* MERGEFORMAT </w:instrText>
+          </w:r>
+          <w:r>
+            <w:fldChar w:fldCharType="separate"/>
+          </w:r>
+          <w:r>
+            <w:rPr>
+              <w:rStyle w:val="Nmerodepgina"/>
+              <w:rFonts w:ascii="Arial" w:hAnsi="Arial" w:cs="Arial"/>
+              <w:noProof/>
+              <w:sz w:val="18"/>
+              <w:szCs w:val="18"/>
+            </w:rPr>
+            <w:t>7</w:t>
+          </w:r>
+          <w:r>
+            <w:rPr>
+              <w:rStyle w:val="Nmerodepgina"/>
+              <w:rFonts w:ascii="Arial" w:hAnsi="Arial" w:cs="Arial"/>
+              <w:noProof/>
+              <w:sz w:val="18"/>
+              <w:szCs w:val="18"/>
+            </w:rPr>
+            <w:fldChar w:fldCharType="end"/>
+          </w:r>
         </w:p>
       </w:tc>
     </w:tr>
@@ -2409,7 +2979,7 @@
     <w:nsid w:val="1D324BFF"/>
     <w:multiLevelType w:val="hybridMultilevel"/>
     <w:tmpl w:val="9A4853D8"/>
-    <w:lvl w:ilvl="0" w:tplc="E5CC44B0">
+    <w:lvl w:ilvl="0">
       <w:start w:val="1"/>
       <w:numFmt w:val="bullet"/>
       <w:lvlText w:val=""/>
@@ -2421,7 +2991,7 @@
         <w:rFonts w:ascii="Symbol" w:hAnsi="Symbol" w:hint="default"/>
       </w:rPr>
     </w:lvl>
-    <w:lvl w:ilvl="1" w:tplc="60C60F96" w:tentative="1">
+    <w:lvl w:ilvl="1" w:tentative="1">
       <w:start w:val="1"/>
       <w:numFmt w:val="bullet"/>
       <w:lvlText w:val="o"/>
@@ -2433,7 +3003,7 @@
         <w:rFonts w:ascii="Courier New" w:hAnsi="Courier New" w:cs="Courier New" w:hint="default"/>
       </w:rPr>
     </w:lvl>
-    <w:lvl w:ilvl="2" w:tplc="47CA7D92" w:tentative="1">
+    <w:lvl w:ilvl="2" w:tentative="1">
       <w:start w:val="1"/>
       <w:numFmt w:val="bullet"/>
       <w:lvlText w:val=""/>
@@ -2445,7 +3015,7 @@
         <w:rFonts w:ascii="Wingdings" w:hAnsi="Wingdings" w:hint="default"/>
       </w:rPr>
     </w:lvl>
-    <w:lvl w:ilvl="3" w:tplc="C0609656" w:tentative="1">
+    <w:lvl w:ilvl="3" w:tentative="1">
       <w:start w:val="1"/>
       <w:numFmt w:val="bullet"/>
       <w:lvlText w:val=""/>
@@ -2457,7 +3027,7 @@
         <w:rFonts w:ascii="Symbol" w:hAnsi="Symbol" w:hint="default"/>
       </w:rPr>
     </w:lvl>
-    <w:lvl w:ilvl="4" w:tplc="D8782108" w:tentative="1">
+    <w:lvl w:ilvl="4" w:tentative="1">
       <w:start w:val="1"/>
       <w:numFmt w:val="bullet"/>
       <w:lvlText w:val="o"/>
@@ -2469,7 +3039,7 @@
         <w:rFonts w:ascii="Courier New" w:hAnsi="Courier New" w:cs="Courier New" w:hint="default"/>
       </w:rPr>
     </w:lvl>
-    <w:lvl w:ilvl="5" w:tplc="8EC48AAA" w:tentative="1">
+    <w:lvl w:ilvl="5" w:tentative="1">
       <w:start w:val="1"/>
       <w:numFmt w:val="bullet"/>
       <w:lvlText w:val=""/>
@@ -2481,7 +3051,7 @@
         <w:rFonts w:ascii="Wingdings" w:hAnsi="Wingdings" w:hint="default"/>
       </w:rPr>
     </w:lvl>
-    <w:lvl w:ilvl="6" w:tplc="1ABE7578" w:tentative="1">
+    <w:lvl w:ilvl="6" w:tentative="1">
       <w:start w:val="1"/>
       <w:numFmt w:val="bullet"/>
       <w:lvlText w:val=""/>
@@ -2493,7 +3063,7 @@
         <w:rFonts w:ascii="Symbol" w:hAnsi="Symbol" w:hint="default"/>
       </w:rPr>
     </w:lvl>
-    <w:lvl w:ilvl="7" w:tplc="E4F4E85C" w:tentative="1">
+    <w:lvl w:ilvl="7" w:tentative="1">
       <w:start w:val="1"/>
       <w:numFmt w:val="bullet"/>
       <w:lvlText w:val="o"/>
@@ -2505,7 +3075,7 @@
         <w:rFonts w:ascii="Courier New" w:hAnsi="Courier New" w:cs="Courier New" w:hint="default"/>
       </w:rPr>
     </w:lvl>
-    <w:lvl w:ilvl="8" w:tplc="9738D020" w:tentative="1">
+    <w:lvl w:ilvl="8" w:tentative="1">
       <w:start w:val="1"/>
       <w:numFmt w:val="bullet"/>
       <w:lvlText w:val=""/>
@@ -2717,7 +3287,7 @@
     <w:nsid w:val="3D082684"/>
     <w:multiLevelType w:val="hybridMultilevel"/>
     <w:tmpl w:val="9A10D962"/>
-    <w:lvl w:ilvl="0" w:tplc="F06CE572">
+    <w:lvl w:ilvl="0">
       <w:start w:val="1"/>
       <w:numFmt w:val="bullet"/>
       <w:lvlText w:val=""/>
@@ -2729,7 +3299,7 @@
         <w:rFonts w:ascii="Symbol" w:hAnsi="Symbol" w:hint="default"/>
       </w:rPr>
     </w:lvl>
-    <w:lvl w:ilvl="1" w:tplc="EACE9594" w:tentative="1">
+    <w:lvl w:ilvl="1" w:tentative="1">
       <w:start w:val="1"/>
       <w:numFmt w:val="bullet"/>
       <w:lvlText w:val="o"/>
@@ -2741,7 +3311,7 @@
         <w:rFonts w:ascii="Courier New" w:hAnsi="Courier New" w:cs="Courier New" w:hint="default"/>
       </w:rPr>
     </w:lvl>
-    <w:lvl w:ilvl="2" w:tplc="C904304E" w:tentative="1">
+    <w:lvl w:ilvl="2" w:tentative="1">
       <w:start w:val="1"/>
       <w:numFmt w:val="bullet"/>
       <w:lvlText w:val=""/>
@@ -2753,7 +3323,7 @@
         <w:rFonts w:ascii="Wingdings" w:hAnsi="Wingdings" w:hint="default"/>
       </w:rPr>
     </w:lvl>
-    <w:lvl w:ilvl="3" w:tplc="8B802CE0" w:tentative="1">
+    <w:lvl w:ilvl="3" w:tentative="1">
       <w:start w:val="1"/>
       <w:numFmt w:val="bullet"/>
       <w:lvlText w:val=""/>
@@ -2765,7 +3335,7 @@
         <w:rFonts w:ascii="Symbol" w:hAnsi="Symbol" w:hint="default"/>
       </w:rPr>
     </w:lvl>
-    <w:lvl w:ilvl="4" w:tplc="FD567B42" w:tentative="1">
+    <w:lvl w:ilvl="4" w:tentative="1">
       <w:start w:val="1"/>
       <w:numFmt w:val="bullet"/>
       <w:lvlText w:val="o"/>
@@ -2777,7 +3347,7 @@
         <w:rFonts w:ascii="Courier New" w:hAnsi="Courier New" w:cs="Courier New" w:hint="default"/>
       </w:rPr>
     </w:lvl>
-    <w:lvl w:ilvl="5" w:tplc="FC96A42C" w:tentative="1">
+    <w:lvl w:ilvl="5" w:tentative="1">
       <w:start w:val="1"/>
       <w:numFmt w:val="bullet"/>
       <w:lvlText w:val=""/>
@@ -2789,7 +3359,7 @@
         <w:rFonts w:ascii="Wingdings" w:hAnsi="Wingdings" w:hint="default"/>
       </w:rPr>
     </w:lvl>
-    <w:lvl w:ilvl="6" w:tplc="9F1EF43C" w:tentative="1">
+    <w:lvl w:ilvl="6" w:tentative="1">
       <w:start w:val="1"/>
       <w:numFmt w:val="bullet"/>
       <w:lvlText w:val=""/>
@@ -2801,7 +3371,7 @@
         <w:rFonts w:ascii="Symbol" w:hAnsi="Symbol" w:hint="default"/>
       </w:rPr>
     </w:lvl>
-    <w:lvl w:ilvl="7" w:tplc="654206F2" w:tentative="1">
+    <w:lvl w:ilvl="7" w:tentative="1">
       <w:start w:val="1"/>
       <w:numFmt w:val="bullet"/>
       <w:lvlText w:val="o"/>
@@ -2813,7 +3383,7 @@
         <w:rFonts w:ascii="Courier New" w:hAnsi="Courier New" w:cs="Courier New" w:hint="default"/>
       </w:rPr>
     </w:lvl>
-    <w:lvl w:ilvl="8" w:tplc="C36811B4" w:tentative="1">
+    <w:lvl w:ilvl="8" w:tentative="1">
       <w:start w:val="1"/>
       <w:numFmt w:val="bullet"/>
       <w:lvlText w:val=""/>
@@ -3108,6 +3678,7 @@
     <w:lsdException w:name="caption" w:uiPriority="35" w:qFormat="1"/>
     <w:lsdException w:name="Title" w:semiHidden="0" w:uiPriority="10" w:unhideWhenUsed="0" w:qFormat="1"/>
     <w:lsdException w:name="Default Paragraph Font" w:uiPriority="1"/>
+    <w:lsdException w:name="Body Text" w:uiPriority="0"/>
     <w:lsdException w:name="Subtitle" w:semiHidden="0" w:uiPriority="11" w:unhideWhenUsed="0" w:qFormat="1"/>
     <w:lsdException w:name="Strong" w:semiHidden="0" w:uiPriority="22" w:unhideWhenUsed="0" w:qFormat="1"/>
     <w:lsdException w:name="Emphasis" w:semiHidden="0" w:uiPriority="20" w:unhideWhenUsed="0" w:qFormat="1"/>
@@ -5233,7 +5804,7 @@
 </file>
 
 <file path=customXml/itemProps1.xml><?xml version="1.0" encoding="utf-8"?>
-<ds:datastoreItem xmlns:ds="http://schemas.openxmlformats.org/officeDocument/2006/customXml" ds:itemID="{C1C44C49-8C66-4292-B380-2CA1A2CCB6C3}">
+<ds:datastoreItem xmlns:ds="http://schemas.openxmlformats.org/officeDocument/2006/customXml" ds:itemID="{8E874783-B669-4127-91BC-9A3BC0B8037C}">
   <ds:schemaRefs>
     <ds:schemaRef ds:uri="http://schemas.openxmlformats.org/officeDocument/2006/bibliography"/>
   </ds:schemaRefs>

</xml_diff>